<commit_message>
Update video and report
</commit_message>
<xml_diff>
--- a/HuaWeiExperiment/语音识别-华为实验-wavenet.docx
+++ b/HuaWeiExperiment/语音识别-华为实验-wavenet.docx
@@ -18,6 +18,7 @@
         </w:rPr>
         <w:t>——</w:t>
       </w:r>
+      <w:proofErr w:type="spellStart"/>
       <w:r>
         <w:rPr>
           <w:rFonts w:hint="eastAsia"/>
@@ -27,6 +28,7 @@
       <w:r>
         <w:t>net</w:t>
       </w:r>
+      <w:proofErr w:type="spellEnd"/>
     </w:p>
     <w:p>
       <w:pPr>
@@ -73,7 +75,15 @@
         <w:t>处理器规格：</w:t>
       </w:r>
       <w:r>
-        <w:t>11th Gen Intel(R) Core(TM) i5-11400H @ 2.70GHz   2.69 GHz</w:t>
+        <w:t xml:space="preserve">11th Gen Intel(R) </w:t>
+      </w:r>
+      <w:proofErr w:type="gramStart"/>
+      <w:r>
+        <w:t>Core(</w:t>
+      </w:r>
+      <w:proofErr w:type="gramEnd"/>
+      <w:r>
+        <w:t>TM) i5-11400H @ 2.70GHz   2.69 GHz</w:t>
       </w:r>
     </w:p>
     <w:p>
@@ -122,7 +132,15 @@
         <w:t>e</w:t>
       </w:r>
       <w:r>
-        <w:t>Force RTX 3050 Ti Laptop GPU</w:t>
+        <w:t xml:space="preserve">Force RTX 3050 </w:t>
+      </w:r>
+      <w:proofErr w:type="spellStart"/>
+      <w:r>
+        <w:t>Ti</w:t>
+      </w:r>
+      <w:proofErr w:type="spellEnd"/>
+      <w:r>
+        <w:t xml:space="preserve"> Laptop GPU</w:t>
       </w:r>
     </w:p>
     <w:p>
@@ -197,47 +215,111 @@
         <w:rPr>
           <w:rFonts w:hint="eastAsia"/>
         </w:rPr>
-        <w:t>所有安装的包如下所示：</w:t>
-      </w:r>
-    </w:p>
-    <w:p>
-      <w:r>
-        <w:t># Name                    Version                   Build  Channel</w:t>
-      </w:r>
-    </w:p>
-    <w:p>
-      <w:r>
-        <w:t>asttokens                 2.0.5              pyhd3eb1b0_0</w:t>
-      </w:r>
-    </w:p>
-    <w:p>
-      <w:r>
-        <w:t>astunparse                1.6.3                      py_0</w:t>
-      </w:r>
-    </w:p>
-    <w:p>
-      <w:r>
-        <w:t>audioread                 3.0.1                    pypi_0    pypi</w:t>
-      </w:r>
-    </w:p>
-    <w:p>
-      <w:r>
-        <w:t>blas                      1.0                         mkl</w:t>
-      </w:r>
-    </w:p>
-    <w:p>
-      <w:r>
-        <w:t>brotli                    1.0.9                h2bbff1b_7</w:t>
-      </w:r>
-    </w:p>
-    <w:p>
-      <w:r>
-        <w:t>brotli-bin                1.0.9                h2bbff1b_7</w:t>
-      </w:r>
-    </w:p>
-    <w:p>
-      <w:r>
-        <w:t>brotli-python             1.0.9            py39hd77b12b_7</w:t>
+        <w:t>所有安装的</w:t>
+      </w:r>
+      <w:proofErr w:type="gramStart"/>
+      <w:r>
+        <w:rPr>
+          <w:rFonts w:hint="eastAsia"/>
+        </w:rPr>
+        <w:t>包如下</w:t>
+      </w:r>
+      <w:proofErr w:type="gramEnd"/>
+      <w:r>
+        <w:rPr>
+          <w:rFonts w:hint="eastAsia"/>
+        </w:rPr>
+        <w:t>所示：</w:t>
+      </w:r>
+    </w:p>
+    <w:p>
+      <w:r>
+        <w:t xml:space="preserve"># Name                    Version                   </w:t>
+      </w:r>
+      <w:proofErr w:type="gramStart"/>
+      <w:r>
+        <w:t>Build  Channel</w:t>
+      </w:r>
+      <w:proofErr w:type="gramEnd"/>
+    </w:p>
+    <w:p>
+      <w:proofErr w:type="spellStart"/>
+      <w:r>
+        <w:t>asttokens</w:t>
+      </w:r>
+      <w:proofErr w:type="spellEnd"/>
+      <w:r>
+        <w:t xml:space="preserve">                 2.0.5              pyhd3eb1b0_0</w:t>
+      </w:r>
+    </w:p>
+    <w:p>
+      <w:proofErr w:type="spellStart"/>
+      <w:r>
+        <w:t>astunparse</w:t>
+      </w:r>
+      <w:proofErr w:type="spellEnd"/>
+      <w:r>
+        <w:t xml:space="preserve">                1.6.3                      py_0</w:t>
+      </w:r>
+    </w:p>
+    <w:p>
+      <w:proofErr w:type="spellStart"/>
+      <w:r>
+        <w:t>audioread</w:t>
+      </w:r>
+      <w:proofErr w:type="spellEnd"/>
+      <w:r>
+        <w:t xml:space="preserve">                 3.0.1                    pypi_0    </w:t>
+      </w:r>
+      <w:proofErr w:type="spellStart"/>
+      <w:r>
+        <w:t>pypi</w:t>
+      </w:r>
+      <w:proofErr w:type="spellEnd"/>
+    </w:p>
+    <w:p>
+      <w:proofErr w:type="spellStart"/>
+      <w:r>
+        <w:t>blas</w:t>
+      </w:r>
+      <w:proofErr w:type="spellEnd"/>
+      <w:r>
+        <w:t xml:space="preserve">                      1.0                         </w:t>
+      </w:r>
+      <w:proofErr w:type="spellStart"/>
+      <w:r>
+        <w:t>mkl</w:t>
+      </w:r>
+      <w:proofErr w:type="spellEnd"/>
+    </w:p>
+    <w:p>
+      <w:proofErr w:type="spellStart"/>
+      <w:r>
+        <w:t>brotli</w:t>
+      </w:r>
+      <w:proofErr w:type="spellEnd"/>
+      <w:r>
+        <w:t xml:space="preserve">                    1.0.9                h2bbff1b_7</w:t>
+      </w:r>
+    </w:p>
+    <w:p>
+      <w:proofErr w:type="spellStart"/>
+      <w:r>
+        <w:t>brotli</w:t>
+      </w:r>
+      <w:proofErr w:type="spellEnd"/>
+      <w:r>
+        <w:t>-bin                1.0.9                h2bbff1b_7</w:t>
+      </w:r>
+    </w:p>
+    <w:p>
+      <w:proofErr w:type="spellStart"/>
+      <w:r>
+        <w:t>brotli</w:t>
+      </w:r>
+      <w:proofErr w:type="spellEnd"/>
+      <w:r>
+        <w:t>-python             1.0.9            py39hd77b12b_7</w:t>
       </w:r>
     </w:p>
     <w:p>
@@ -246,28 +328,53 @@
       </w:r>
     </w:p>
     <w:p>
-      <w:r>
-        <w:t>certifi                   2023.11.17       py39haa95532_0</w:t>
-      </w:r>
-    </w:p>
-    <w:p>
-      <w:r>
-        <w:t>cffi                      1.16.0           py39h2bbff1b_0</w:t>
-      </w:r>
-    </w:p>
-    <w:p>
-      <w:r>
-        <w:t>charset-normalizer        3.3.2                    pypi_0    pypi</w:t>
-      </w:r>
-    </w:p>
-    <w:p>
-      <w:r>
-        <w:t>colorama                  0.4.6            py39haa95532_0</w:t>
-      </w:r>
-    </w:p>
-    <w:p>
-      <w:r>
-        <w:t>contourpy                 1.2.0            py39h59b6b97_0</w:t>
+      <w:proofErr w:type="spellStart"/>
+      <w:r>
+        <w:t>certifi</w:t>
+      </w:r>
+      <w:proofErr w:type="spellEnd"/>
+      <w:r>
+        <w:t xml:space="preserve">                   2023.11.17       py39haa95532_0</w:t>
+      </w:r>
+    </w:p>
+    <w:p>
+      <w:proofErr w:type="spellStart"/>
+      <w:r>
+        <w:t>cffi</w:t>
+      </w:r>
+      <w:proofErr w:type="spellEnd"/>
+      <w:r>
+        <w:t xml:space="preserve">                      1.16.0           py39h2bbff1b_0</w:t>
+      </w:r>
+    </w:p>
+    <w:p>
+      <w:r>
+        <w:t xml:space="preserve">charset-normalizer        3.3.2                    pypi_0    </w:t>
+      </w:r>
+      <w:proofErr w:type="spellStart"/>
+      <w:r>
+        <w:t>pypi</w:t>
+      </w:r>
+      <w:proofErr w:type="spellEnd"/>
+    </w:p>
+    <w:p>
+      <w:proofErr w:type="spellStart"/>
+      <w:r>
+        <w:t>colorama</w:t>
+      </w:r>
+      <w:proofErr w:type="spellEnd"/>
+      <w:r>
+        <w:t xml:space="preserve">                  0.4.6            py39haa95532_0</w:t>
+      </w:r>
+    </w:p>
+    <w:p>
+      <w:proofErr w:type="spellStart"/>
+      <w:r>
+        <w:t>contourpy</w:t>
+      </w:r>
+      <w:proofErr w:type="spellEnd"/>
+      <w:r>
+        <w:t xml:space="preserve">                 1.2.0            py39h59b6b97_0</w:t>
       </w:r>
     </w:p>
     <w:p>
@@ -276,55 +383,171 @@
       </w:r>
     </w:p>
     <w:p>
-      <w:r>
-        <w:t>cuda-cccl                 12.3.101                      0    nvidia</w:t>
-      </w:r>
-    </w:p>
-    <w:p>
-      <w:r>
-        <w:t>cuda-cudart               11.7.99                       0    nvidia</w:t>
-      </w:r>
-    </w:p>
-    <w:p>
-      <w:r>
-        <w:t>cuda-cudart-dev           11.7.99                       0    nvidia</w:t>
-      </w:r>
-    </w:p>
-    <w:p>
-      <w:r>
-        <w:t>cuda-cupti                11.7.101                      0    nvidia</w:t>
-      </w:r>
-    </w:p>
-    <w:p>
-      <w:r>
-        <w:t>cuda-libraries            11.7.1                        0    nvidia</w:t>
-      </w:r>
-    </w:p>
-    <w:p>
-      <w:r>
-        <w:t>cuda-libraries-dev        11.7.1                        0    nvidia</w:t>
-      </w:r>
-    </w:p>
-    <w:p>
-      <w:r>
-        <w:t>cuda-nvrtc                11.7.99                       0    nvidia</w:t>
-      </w:r>
-    </w:p>
-    <w:p>
-      <w:r>
-        <w:t>cuda-nvrtc-dev            11.7.99                       0    nvidia</w:t>
-      </w:r>
-    </w:p>
-    <w:p>
-      <w:r>
-        <w:t>cuda-nvtx                 11.7.91                       0    nvidia</w:t>
-      </w:r>
-    </w:p>
-    <w:p>
+      <w:proofErr w:type="spellStart"/>
+      <w:r>
+        <w:t>cuda</w:t>
+      </w:r>
+      <w:proofErr w:type="spellEnd"/>
+      <w:r>
+        <w:t xml:space="preserve">-cccl                 12.3.101                      0    </w:t>
+      </w:r>
+      <w:proofErr w:type="spellStart"/>
+      <w:r>
+        <w:t>nvidia</w:t>
+      </w:r>
+      <w:proofErr w:type="spellEnd"/>
+    </w:p>
+    <w:p>
+      <w:proofErr w:type="spellStart"/>
+      <w:r>
+        <w:t>cuda-cudart</w:t>
+      </w:r>
+      <w:proofErr w:type="spellEnd"/>
+      <w:r>
+        <w:t xml:space="preserve">               11.7.99                       0    </w:t>
+      </w:r>
+      <w:proofErr w:type="spellStart"/>
+      <w:r>
+        <w:t>nvidia</w:t>
+      </w:r>
+      <w:proofErr w:type="spellEnd"/>
+    </w:p>
+    <w:p>
+      <w:proofErr w:type="spellStart"/>
+      <w:r>
+        <w:t>cuda</w:t>
+      </w:r>
+      <w:proofErr w:type="spellEnd"/>
+      <w:r>
+        <w:t>-</w:t>
+      </w:r>
+      <w:proofErr w:type="spellStart"/>
+      <w:r>
+        <w:t>cudart</w:t>
+      </w:r>
+      <w:proofErr w:type="spellEnd"/>
+      <w:r>
+        <w:t xml:space="preserve">-dev           11.7.99                       0    </w:t>
+      </w:r>
+      <w:proofErr w:type="spellStart"/>
+      <w:r>
+        <w:t>nvidia</w:t>
+      </w:r>
+      <w:proofErr w:type="spellEnd"/>
+    </w:p>
+    <w:p>
+      <w:proofErr w:type="spellStart"/>
+      <w:r>
+        <w:t>cuda-cupti</w:t>
+      </w:r>
+      <w:proofErr w:type="spellEnd"/>
+      <w:r>
+        <w:t xml:space="preserve">                11.7.101                      0    </w:t>
+      </w:r>
+      <w:proofErr w:type="spellStart"/>
+      <w:r>
+        <w:t>nvidia</w:t>
+      </w:r>
+      <w:proofErr w:type="spellEnd"/>
+    </w:p>
+    <w:p>
+      <w:proofErr w:type="spellStart"/>
+      <w:r>
+        <w:t>cuda</w:t>
+      </w:r>
+      <w:proofErr w:type="spellEnd"/>
+      <w:r>
+        <w:t xml:space="preserve">-libraries            11.7.1                        0    </w:t>
+      </w:r>
+      <w:proofErr w:type="spellStart"/>
+      <w:r>
+        <w:t>nvidia</w:t>
+      </w:r>
+      <w:proofErr w:type="spellEnd"/>
+    </w:p>
+    <w:p>
+      <w:proofErr w:type="spellStart"/>
+      <w:r>
+        <w:t>cuda</w:t>
+      </w:r>
+      <w:proofErr w:type="spellEnd"/>
+      <w:r>
+        <w:t xml:space="preserve">-libraries-dev        11.7.1                        0    </w:t>
+      </w:r>
+      <w:proofErr w:type="spellStart"/>
+      <w:r>
+        <w:t>nvidia</w:t>
+      </w:r>
+      <w:proofErr w:type="spellEnd"/>
+    </w:p>
+    <w:p>
+      <w:proofErr w:type="spellStart"/>
+      <w:r>
+        <w:t>cuda-nvrtc</w:t>
+      </w:r>
+      <w:proofErr w:type="spellEnd"/>
+      <w:r>
+        <w:t xml:space="preserve">                11.7.99                       0    </w:t>
+      </w:r>
+      <w:proofErr w:type="spellStart"/>
+      <w:r>
+        <w:t>nvidia</w:t>
+      </w:r>
+      <w:proofErr w:type="spellEnd"/>
+    </w:p>
+    <w:p>
+      <w:proofErr w:type="spellStart"/>
+      <w:r>
+        <w:t>cuda</w:t>
+      </w:r>
+      <w:proofErr w:type="spellEnd"/>
+      <w:r>
+        <w:t>-</w:t>
+      </w:r>
+      <w:proofErr w:type="spellStart"/>
+      <w:r>
+        <w:t>nvrtc</w:t>
+      </w:r>
+      <w:proofErr w:type="spellEnd"/>
+      <w:r>
+        <w:t xml:space="preserve">-dev            11.7.99                       0    </w:t>
+      </w:r>
+      <w:proofErr w:type="spellStart"/>
+      <w:r>
+        <w:t>nvidia</w:t>
+      </w:r>
+      <w:proofErr w:type="spellEnd"/>
+    </w:p>
+    <w:p>
+      <w:proofErr w:type="spellStart"/>
+      <w:r>
+        <w:t>cuda-nvtx</w:t>
+      </w:r>
+      <w:proofErr w:type="spellEnd"/>
+      <w:r>
+        <w:t xml:space="preserve">                 11.7.91                       0    </w:t>
+      </w:r>
+      <w:proofErr w:type="spellStart"/>
+      <w:r>
+        <w:t>nvidia</w:t>
+      </w:r>
+      <w:proofErr w:type="spellEnd"/>
+    </w:p>
+    <w:p>
+      <w:proofErr w:type="spellStart"/>
       <w:r>
         <w:lastRenderedPageBreak/>
-        <w:t>cuda-runtime              11.7.1                        0    nvidia</w:t>
-      </w:r>
+        <w:t>cuda</w:t>
+      </w:r>
+      <w:proofErr w:type="spellEnd"/>
+      <w:r>
+        <w:t xml:space="preserve">-runtime              11.7.1                        0    </w:t>
+      </w:r>
+      <w:proofErr w:type="spellStart"/>
+      <w:r>
+        <w:t>nvidia</w:t>
+      </w:r>
+      <w:proofErr w:type="spellEnd"/>
     </w:p>
     <w:p>
       <w:r>
@@ -332,43 +555,101 @@
       </w:r>
     </w:p>
     <w:p>
-      <w:r>
-        <w:t>cython                    3.0.8                    pypi_0    pypi</w:t>
-      </w:r>
-    </w:p>
-    <w:p>
-      <w:r>
-        <w:t>decorator                 5.1.1                    pypi_0    pypi</w:t>
-      </w:r>
-    </w:p>
-    <w:p>
-      <w:r>
-        <w:t>docopt                    0.6.2                      py_1    conda-forge</w:t>
-      </w:r>
-    </w:p>
-    <w:p>
-      <w:r>
-        <w:t>fastdtw                   0.3.4                    pypi_0    pypi</w:t>
-      </w:r>
-    </w:p>
-    <w:p>
-      <w:r>
-        <w:t>filelock                  3.13.1           py39haa95532_0</w:t>
-      </w:r>
-    </w:p>
-    <w:p>
-      <w:r>
-        <w:t>fonttools                 4.25.0             pyhd3eb1b0_0</w:t>
-      </w:r>
-    </w:p>
-    <w:p>
-      <w:r>
-        <w:t>freetype                  2.12.1               ha860e81_0</w:t>
-      </w:r>
-    </w:p>
-    <w:p>
-      <w:r>
-        <w:t>giflib                    5.2.1                h8cc25b3_3</w:t>
+      <w:proofErr w:type="spellStart"/>
+      <w:r>
+        <w:t>cython</w:t>
+      </w:r>
+      <w:proofErr w:type="spellEnd"/>
+      <w:r>
+        <w:t xml:space="preserve">                    3.0.8                    pypi_0    </w:t>
+      </w:r>
+      <w:proofErr w:type="spellStart"/>
+      <w:r>
+        <w:t>pypi</w:t>
+      </w:r>
+      <w:proofErr w:type="spellEnd"/>
+    </w:p>
+    <w:p>
+      <w:r>
+        <w:t xml:space="preserve">decorator                 5.1.1                    pypi_0    </w:t>
+      </w:r>
+      <w:proofErr w:type="spellStart"/>
+      <w:r>
+        <w:t>pypi</w:t>
+      </w:r>
+      <w:proofErr w:type="spellEnd"/>
+    </w:p>
+    <w:p>
+      <w:proofErr w:type="spellStart"/>
+      <w:r>
+        <w:t>docopt</w:t>
+      </w:r>
+      <w:proofErr w:type="spellEnd"/>
+      <w:r>
+        <w:t xml:space="preserve">                    0.6.2                      py_1    </w:t>
+      </w:r>
+      <w:proofErr w:type="spellStart"/>
+      <w:r>
+        <w:t>conda</w:t>
+      </w:r>
+      <w:proofErr w:type="spellEnd"/>
+      <w:r>
+        <w:t>-forge</w:t>
+      </w:r>
+    </w:p>
+    <w:p>
+      <w:proofErr w:type="spellStart"/>
+      <w:r>
+        <w:t>fastdtw</w:t>
+      </w:r>
+      <w:proofErr w:type="spellEnd"/>
+      <w:r>
+        <w:t xml:space="preserve">                   0.3.4                    pypi_0    </w:t>
+      </w:r>
+      <w:proofErr w:type="spellStart"/>
+      <w:r>
+        <w:t>pypi</w:t>
+      </w:r>
+      <w:proofErr w:type="spellEnd"/>
+    </w:p>
+    <w:p>
+      <w:proofErr w:type="spellStart"/>
+      <w:r>
+        <w:t>filelock</w:t>
+      </w:r>
+      <w:proofErr w:type="spellEnd"/>
+      <w:r>
+        <w:t xml:space="preserve">                  3.13.1           py39haa95532_0</w:t>
+      </w:r>
+    </w:p>
+    <w:p>
+      <w:proofErr w:type="spellStart"/>
+      <w:r>
+        <w:t>fonttools</w:t>
+      </w:r>
+      <w:proofErr w:type="spellEnd"/>
+      <w:r>
+        <w:t xml:space="preserve">                 4.25.0             pyhd3eb1b0_0</w:t>
+      </w:r>
+    </w:p>
+    <w:p>
+      <w:proofErr w:type="spellStart"/>
+      <w:r>
+        <w:t>freetype</w:t>
+      </w:r>
+      <w:proofErr w:type="spellEnd"/>
+      <w:r>
+        <w:t xml:space="preserve">                  2.12.1               ha860e81_0</w:t>
+      </w:r>
+    </w:p>
+    <w:p>
+      <w:proofErr w:type="spellStart"/>
+      <w:r>
+        <w:t>giflib</w:t>
+      </w:r>
+      <w:proofErr w:type="spellEnd"/>
+      <w:r>
+        <w:t xml:space="preserve">                    5.2.1                h8cc25b3_3</w:t>
       </w:r>
     </w:p>
     <w:p>
@@ -377,28 +658,61 @@
       </w:r>
     </w:p>
     <w:p>
-      <w:r>
-        <w:t>icc_rt                    2022.1.0             h6049295_2</w:t>
-      </w:r>
-    </w:p>
-    <w:p>
-      <w:r>
-        <w:t>icu                       73.1                 h6c2663c_0</w:t>
-      </w:r>
-    </w:p>
-    <w:p>
-      <w:r>
-        <w:t>idna                      3.6                      pypi_0    pypi</w:t>
-      </w:r>
-    </w:p>
-    <w:p>
-      <w:r>
-        <w:t>importlib_resources       6.1.1            py39haa95532_1</w:t>
-      </w:r>
-    </w:p>
-    <w:p>
-      <w:r>
-        <w:t>intel-openmp              2023.1.0         h59b6b97_46320</w:t>
+      <w:proofErr w:type="spellStart"/>
+      <w:r>
+        <w:t>icc_rt</w:t>
+      </w:r>
+      <w:proofErr w:type="spellEnd"/>
+      <w:r>
+        <w:t xml:space="preserve">                    2022.1.0             h6049295_2</w:t>
+      </w:r>
+    </w:p>
+    <w:p>
+      <w:proofErr w:type="spellStart"/>
+      <w:r>
+        <w:t>icu</w:t>
+      </w:r>
+      <w:proofErr w:type="spellEnd"/>
+      <w:r>
+        <w:t xml:space="preserve">                       73.1                 h6c2663c_0</w:t>
+      </w:r>
+    </w:p>
+    <w:p>
+      <w:proofErr w:type="spellStart"/>
+      <w:r>
+        <w:t>idna</w:t>
+      </w:r>
+      <w:proofErr w:type="spellEnd"/>
+      <w:r>
+        <w:t xml:space="preserve">                      3.6                      pypi_0    </w:t>
+      </w:r>
+      <w:proofErr w:type="spellStart"/>
+      <w:r>
+        <w:t>pypi</w:t>
+      </w:r>
+      <w:proofErr w:type="spellEnd"/>
+    </w:p>
+    <w:p>
+      <w:proofErr w:type="spellStart"/>
+      <w:r>
+        <w:t>importlib_resources</w:t>
+      </w:r>
+      <w:proofErr w:type="spellEnd"/>
+      <w:r>
+        <w:t xml:space="preserve">       6.1.1            py39haa95532_1</w:t>
+      </w:r>
+    </w:p>
+    <w:p>
+      <w:r>
+        <w:t>intel-</w:t>
+      </w:r>
+      <w:proofErr w:type="spellStart"/>
+      <w:r>
+        <w:t>openmp</w:t>
+      </w:r>
+      <w:proofErr w:type="spellEnd"/>
+      <w:r>
+        <w:t xml:space="preserve">              2023.1.0         h59b6b97_46320</w:t>
       </w:r>
     </w:p>
     <w:p>
@@ -407,9 +721,19 @@
       </w:r>
     </w:p>
     <w:p>
-      <w:r>
-        <w:t>joblib                    1.3.2                    pypi_0    pypi</w:t>
-      </w:r>
+      <w:proofErr w:type="spellStart"/>
+      <w:r>
+        <w:t>joblib</w:t>
+      </w:r>
+      <w:proofErr w:type="spellEnd"/>
+      <w:r>
+        <w:t xml:space="preserve">                    1.3.2                    pypi_0    </w:t>
+      </w:r>
+      <w:proofErr w:type="spellStart"/>
+      <w:r>
+        <w:t>pypi</w:t>
+      </w:r>
+      <w:proofErr w:type="spellEnd"/>
     </w:p>
     <w:p>
       <w:r>
@@ -417,8 +741,13 @@
       </w:r>
     </w:p>
     <w:p>
-      <w:r>
-        <w:t>kiwisolver                1.4.4            py39hd77b12b_0</w:t>
+      <w:proofErr w:type="spellStart"/>
+      <w:r>
+        <w:t>kiwisolver</w:t>
+      </w:r>
+      <w:proofErr w:type="spellEnd"/>
+      <w:r>
+        <w:t xml:space="preserve">                1.4.4            py39hd77b12b_0</w:t>
       </w:r>
     </w:p>
     <w:p>
@@ -427,28 +756,53 @@
       </w:r>
     </w:p>
     <w:p>
-      <w:r>
-        <w:t>lerc                      3.0                  hd77b12b_0</w:t>
-      </w:r>
-    </w:p>
-    <w:p>
-      <w:r>
-        <w:t>libbrotlicommon           1.0.9                h2bbff1b_7</w:t>
-      </w:r>
-    </w:p>
-    <w:p>
-      <w:r>
-        <w:t>libbrotlidec              1.0.9                h2bbff1b_7</w:t>
-      </w:r>
-    </w:p>
-    <w:p>
-      <w:r>
-        <w:t>libbrotlienc              1.0.9                h2bbff1b_7</w:t>
-      </w:r>
-    </w:p>
-    <w:p>
-      <w:r>
-        <w:t>libclang                  14.0.6          default_hb5a9fac_1</w:t>
+      <w:proofErr w:type="spellStart"/>
+      <w:r>
+        <w:t>lerc</w:t>
+      </w:r>
+      <w:proofErr w:type="spellEnd"/>
+      <w:r>
+        <w:t xml:space="preserve">                      3.0                  hd77b12b_0</w:t>
+      </w:r>
+    </w:p>
+    <w:p>
+      <w:proofErr w:type="spellStart"/>
+      <w:r>
+        <w:t>libbrotlicommon</w:t>
+      </w:r>
+      <w:proofErr w:type="spellEnd"/>
+      <w:r>
+        <w:t xml:space="preserve">           1.0.9                h2bbff1b_7</w:t>
+      </w:r>
+    </w:p>
+    <w:p>
+      <w:proofErr w:type="spellStart"/>
+      <w:r>
+        <w:t>libbrotlidec</w:t>
+      </w:r>
+      <w:proofErr w:type="spellEnd"/>
+      <w:r>
+        <w:t xml:space="preserve">              1.0.9                h2bbff1b_7</w:t>
+      </w:r>
+    </w:p>
+    <w:p>
+      <w:proofErr w:type="spellStart"/>
+      <w:r>
+        <w:t>libbrotlienc</w:t>
+      </w:r>
+      <w:proofErr w:type="spellEnd"/>
+      <w:r>
+        <w:t xml:space="preserve">              1.0.9                h2bbff1b_7</w:t>
+      </w:r>
+    </w:p>
+    <w:p>
+      <w:proofErr w:type="spellStart"/>
+      <w:r>
+        <w:t>libclang</w:t>
+      </w:r>
+      <w:proofErr w:type="spellEnd"/>
+      <w:r>
+        <w:t xml:space="preserve">                  14.0.6          default_hb5a9fac_1</w:t>
       </w:r>
     </w:p>
     <w:p>
@@ -457,130 +811,335 @@
       </w:r>
     </w:p>
     <w:p>
-      <w:r>
-        <w:t>libcublas                 11.10.3.66                    0    nvidia</w:t>
-      </w:r>
-    </w:p>
-    <w:p>
-      <w:r>
-        <w:t>libcublas-dev             11.10.3.66                    0    nvidia</w:t>
-      </w:r>
-    </w:p>
-    <w:p>
-      <w:r>
-        <w:t>libcufft                  10.7.2.124                    0    nvidia</w:t>
-      </w:r>
-    </w:p>
-    <w:p>
-      <w:r>
-        <w:t>libcufft-dev              10.7.2.124                    0    nvidia</w:t>
-      </w:r>
-    </w:p>
-    <w:p>
-      <w:r>
-        <w:t>libcurand                 10.3.4.107                    0    nvidia</w:t>
-      </w:r>
-    </w:p>
-    <w:p>
-      <w:r>
-        <w:t>libcurand-dev             10.3.4.107                    0    nvidia</w:t>
-      </w:r>
-    </w:p>
-    <w:p>
-      <w:r>
-        <w:t>libcusolver               11.4.0.1                      0    nvidia</w:t>
-      </w:r>
-    </w:p>
-    <w:p>
-      <w:r>
-        <w:t>libcusolver-dev           11.4.0.1                      0    nvidia</w:t>
-      </w:r>
-    </w:p>
-    <w:p>
-      <w:r>
-        <w:t>libcusparse               11.7.4.91                     0    nvidia</w:t>
-      </w:r>
-    </w:p>
-    <w:p>
-      <w:r>
-        <w:t>libcusparse-dev           11.7.4.91                     0    nvidia</w:t>
-      </w:r>
-    </w:p>
-    <w:p>
-      <w:r>
-        <w:t>libdeflate                1.17                 h2bbff1b_1</w:t>
-      </w:r>
-    </w:p>
-    <w:p>
-      <w:r>
-        <w:t>libjpeg-turbo             2.0.0                h196d8e1_0</w:t>
-      </w:r>
-    </w:p>
-    <w:p>
-      <w:r>
-        <w:t>libnpp                    11.7.4.75                     0    nvidia</w:t>
-      </w:r>
-    </w:p>
-    <w:p>
-      <w:r>
-        <w:t>libnpp-dev                11.7.4.75                     0    nvidia</w:t>
-      </w:r>
-    </w:p>
-    <w:p>
-      <w:r>
-        <w:t>libnvjpeg                 11.8.0.2                      0    nvidia</w:t>
-      </w:r>
-    </w:p>
-    <w:p>
-      <w:r>
-        <w:t>libnvjpeg-dev             11.8.0.2                      0    nvidia</w:t>
-      </w:r>
-    </w:p>
-    <w:p>
-      <w:r>
-        <w:t>libpng                    1.6.39               h8cc25b3_0</w:t>
-      </w:r>
-    </w:p>
-    <w:p>
+      <w:proofErr w:type="spellStart"/>
+      <w:r>
+        <w:t>libcublas</w:t>
+      </w:r>
+      <w:proofErr w:type="spellEnd"/>
+      <w:r>
+        <w:t xml:space="preserve">                 11.10.3.66                    0    </w:t>
+      </w:r>
+      <w:proofErr w:type="spellStart"/>
+      <w:r>
+        <w:t>nvidia</w:t>
+      </w:r>
+      <w:proofErr w:type="spellEnd"/>
+    </w:p>
+    <w:p>
+      <w:proofErr w:type="spellStart"/>
+      <w:r>
+        <w:t>libcublas</w:t>
+      </w:r>
+      <w:proofErr w:type="spellEnd"/>
+      <w:r>
+        <w:t xml:space="preserve">-dev             11.10.3.66                    0    </w:t>
+      </w:r>
+      <w:proofErr w:type="spellStart"/>
+      <w:r>
+        <w:t>nvidia</w:t>
+      </w:r>
+      <w:proofErr w:type="spellEnd"/>
+    </w:p>
+    <w:p>
+      <w:proofErr w:type="spellStart"/>
+      <w:r>
+        <w:t>libcufft</w:t>
+      </w:r>
+      <w:proofErr w:type="spellEnd"/>
+      <w:r>
+        <w:t xml:space="preserve">                  10.7.2.124                    0    </w:t>
+      </w:r>
+      <w:proofErr w:type="spellStart"/>
+      <w:r>
+        <w:t>nvidia</w:t>
+      </w:r>
+      <w:proofErr w:type="spellEnd"/>
+    </w:p>
+    <w:p>
+      <w:proofErr w:type="spellStart"/>
+      <w:r>
+        <w:t>libcufft</w:t>
+      </w:r>
+      <w:proofErr w:type="spellEnd"/>
+      <w:r>
+        <w:t xml:space="preserve">-dev              10.7.2.124                    0    </w:t>
+      </w:r>
+      <w:proofErr w:type="spellStart"/>
+      <w:r>
+        <w:t>nvidia</w:t>
+      </w:r>
+      <w:proofErr w:type="spellEnd"/>
+    </w:p>
+    <w:p>
+      <w:proofErr w:type="spellStart"/>
+      <w:r>
+        <w:t>libcurand</w:t>
+      </w:r>
+      <w:proofErr w:type="spellEnd"/>
+      <w:r>
+        <w:t xml:space="preserve">                 10.3.4.107                    0    </w:t>
+      </w:r>
+      <w:proofErr w:type="spellStart"/>
+      <w:r>
+        <w:t>nvidia</w:t>
+      </w:r>
+      <w:proofErr w:type="spellEnd"/>
+    </w:p>
+    <w:p>
+      <w:proofErr w:type="spellStart"/>
+      <w:r>
+        <w:t>libcurand</w:t>
+      </w:r>
+      <w:proofErr w:type="spellEnd"/>
+      <w:r>
+        <w:t xml:space="preserve">-dev             10.3.4.107                    0    </w:t>
+      </w:r>
+      <w:proofErr w:type="spellStart"/>
+      <w:r>
+        <w:t>nvidia</w:t>
+      </w:r>
+      <w:proofErr w:type="spellEnd"/>
+    </w:p>
+    <w:p>
+      <w:proofErr w:type="spellStart"/>
+      <w:r>
+        <w:t>libcusolver</w:t>
+      </w:r>
+      <w:proofErr w:type="spellEnd"/>
+      <w:r>
+        <w:t xml:space="preserve">               11.4.0.1                      0    </w:t>
+      </w:r>
+      <w:proofErr w:type="spellStart"/>
+      <w:r>
+        <w:t>nvidia</w:t>
+      </w:r>
+      <w:proofErr w:type="spellEnd"/>
+    </w:p>
+    <w:p>
+      <w:proofErr w:type="spellStart"/>
+      <w:r>
+        <w:t>libcusolver</w:t>
+      </w:r>
+      <w:proofErr w:type="spellEnd"/>
+      <w:r>
+        <w:t xml:space="preserve">-dev           11.4.0.1                      0    </w:t>
+      </w:r>
+      <w:proofErr w:type="spellStart"/>
+      <w:r>
+        <w:t>nvidia</w:t>
+      </w:r>
+      <w:proofErr w:type="spellEnd"/>
+    </w:p>
+    <w:p>
+      <w:proofErr w:type="spellStart"/>
+      <w:r>
+        <w:t>libcusparse</w:t>
+      </w:r>
+      <w:proofErr w:type="spellEnd"/>
+      <w:r>
+        <w:t xml:space="preserve">               11.7.4.91                     0    </w:t>
+      </w:r>
+      <w:proofErr w:type="spellStart"/>
+      <w:r>
+        <w:t>nvidia</w:t>
+      </w:r>
+      <w:proofErr w:type="spellEnd"/>
+    </w:p>
+    <w:p>
+      <w:proofErr w:type="spellStart"/>
+      <w:r>
+        <w:t>libcusparse</w:t>
+      </w:r>
+      <w:proofErr w:type="spellEnd"/>
+      <w:r>
+        <w:t xml:space="preserve">-dev           11.7.4.91                     0    </w:t>
+      </w:r>
+      <w:proofErr w:type="spellStart"/>
+      <w:r>
+        <w:t>nvidia</w:t>
+      </w:r>
+      <w:proofErr w:type="spellEnd"/>
+    </w:p>
+    <w:p>
+      <w:proofErr w:type="spellStart"/>
+      <w:r>
+        <w:t>libdeflate</w:t>
+      </w:r>
+      <w:proofErr w:type="spellEnd"/>
+      <w:r>
+        <w:t xml:space="preserve">                1.17                 h2bbff1b_1</w:t>
+      </w:r>
+    </w:p>
+    <w:p>
+      <w:proofErr w:type="spellStart"/>
+      <w:r>
+        <w:t>libjpeg</w:t>
+      </w:r>
+      <w:proofErr w:type="spellEnd"/>
+      <w:r>
+        <w:t>-turbo             2.0.0                h196d8e1_0</w:t>
+      </w:r>
+    </w:p>
+    <w:p>
+      <w:proofErr w:type="spellStart"/>
+      <w:r>
+        <w:t>libnpp</w:t>
+      </w:r>
+      <w:proofErr w:type="spellEnd"/>
+      <w:r>
+        <w:t xml:space="preserve">                    11.7.4.75                     0    </w:t>
+      </w:r>
+      <w:proofErr w:type="spellStart"/>
+      <w:r>
+        <w:t>nvidia</w:t>
+      </w:r>
+      <w:proofErr w:type="spellEnd"/>
+    </w:p>
+    <w:p>
+      <w:proofErr w:type="spellStart"/>
+      <w:r>
+        <w:t>libnpp</w:t>
+      </w:r>
+      <w:proofErr w:type="spellEnd"/>
+      <w:r>
+        <w:t xml:space="preserve">-dev                11.7.4.75                     0    </w:t>
+      </w:r>
+      <w:proofErr w:type="spellStart"/>
+      <w:r>
+        <w:t>nvidia</w:t>
+      </w:r>
+      <w:proofErr w:type="spellEnd"/>
+    </w:p>
+    <w:p>
+      <w:proofErr w:type="spellStart"/>
+      <w:r>
+        <w:t>libnvjpeg</w:t>
+      </w:r>
+      <w:proofErr w:type="spellEnd"/>
+      <w:r>
+        <w:t xml:space="preserve">                 11.8.0.2                      0    </w:t>
+      </w:r>
+      <w:proofErr w:type="spellStart"/>
+      <w:r>
+        <w:t>nvidia</w:t>
+      </w:r>
+      <w:proofErr w:type="spellEnd"/>
+    </w:p>
+    <w:p>
+      <w:proofErr w:type="spellStart"/>
+      <w:r>
+        <w:t>libnvjpeg</w:t>
+      </w:r>
+      <w:proofErr w:type="spellEnd"/>
+      <w:r>
+        <w:t xml:space="preserve">-dev             11.8.0.2                      0    </w:t>
+      </w:r>
+      <w:proofErr w:type="spellStart"/>
+      <w:r>
+        <w:t>nvidia</w:t>
+      </w:r>
+      <w:proofErr w:type="spellEnd"/>
+    </w:p>
+    <w:p>
+      <w:proofErr w:type="spellStart"/>
+      <w:r>
+        <w:t>libpng</w:t>
+      </w:r>
+      <w:proofErr w:type="spellEnd"/>
+      <w:r>
+        <w:t xml:space="preserve">                    1.6.39               h8cc25b3_0</w:t>
+      </w:r>
+    </w:p>
+    <w:p>
+      <w:proofErr w:type="spellStart"/>
       <w:r>
         <w:lastRenderedPageBreak/>
-        <w:t>libpq                     12.15                h906ac69_1</w:t>
-      </w:r>
-    </w:p>
-    <w:p>
-      <w:r>
-        <w:t>libprotobuf               3.20.3               h23ce68f_0</w:t>
-      </w:r>
-    </w:p>
-    <w:p>
-      <w:r>
-        <w:t>librosa                   0.9.1                    pypi_0    pypi</w:t>
-      </w:r>
-    </w:p>
-    <w:p>
-      <w:r>
-        <w:t>libtiff                   4.5.1                hd77b12b_0</w:t>
-      </w:r>
-    </w:p>
-    <w:p>
-      <w:r>
-        <w:t>libuv                     1.44.2               h2bbff1b_0</w:t>
-      </w:r>
-    </w:p>
-    <w:p>
-      <w:r>
-        <w:t>libwebp                   1.3.2                hbc33d0d_0</w:t>
-      </w:r>
-    </w:p>
-    <w:p>
-      <w:r>
-        <w:t>libwebp-base              1.3.2                h2bbff1b_0</w:t>
-      </w:r>
-    </w:p>
-    <w:p>
-      <w:r>
-        <w:t>llvmlite                  0.41.1                   pypi_0    pypi</w:t>
-      </w:r>
+        <w:t>libpq</w:t>
+      </w:r>
+      <w:proofErr w:type="spellEnd"/>
+      <w:r>
+        <w:t xml:space="preserve">                     12.15                h906ac69_1</w:t>
+      </w:r>
+    </w:p>
+    <w:p>
+      <w:proofErr w:type="spellStart"/>
+      <w:r>
+        <w:t>libprotobuf</w:t>
+      </w:r>
+      <w:proofErr w:type="spellEnd"/>
+      <w:r>
+        <w:t xml:space="preserve">               3.20.3               h23ce68f_0</w:t>
+      </w:r>
+    </w:p>
+    <w:p>
+      <w:proofErr w:type="spellStart"/>
+      <w:r>
+        <w:t>librosa</w:t>
+      </w:r>
+      <w:proofErr w:type="spellEnd"/>
+      <w:r>
+        <w:t xml:space="preserve">                   0.9.1                    pypi_0    </w:t>
+      </w:r>
+      <w:proofErr w:type="spellStart"/>
+      <w:r>
+        <w:t>pypi</w:t>
+      </w:r>
+      <w:proofErr w:type="spellEnd"/>
+    </w:p>
+    <w:p>
+      <w:proofErr w:type="spellStart"/>
+      <w:r>
+        <w:t>libtiff</w:t>
+      </w:r>
+      <w:proofErr w:type="spellEnd"/>
+      <w:r>
+        <w:t xml:space="preserve">                   4.5.1                hd77b12b_0</w:t>
+      </w:r>
+    </w:p>
+    <w:p>
+      <w:proofErr w:type="spellStart"/>
+      <w:r>
+        <w:t>libuv</w:t>
+      </w:r>
+      <w:proofErr w:type="spellEnd"/>
+      <w:r>
+        <w:t xml:space="preserve">                     1.44.2               h2bbff1b_0</w:t>
+      </w:r>
+    </w:p>
+    <w:p>
+      <w:proofErr w:type="spellStart"/>
+      <w:r>
+        <w:t>libwebp</w:t>
+      </w:r>
+      <w:proofErr w:type="spellEnd"/>
+      <w:r>
+        <w:t xml:space="preserve">                   1.3.2                hbc33d0d_0</w:t>
+      </w:r>
+    </w:p>
+    <w:p>
+      <w:proofErr w:type="spellStart"/>
+      <w:r>
+        <w:t>libwebp</w:t>
+      </w:r>
+      <w:proofErr w:type="spellEnd"/>
+      <w:r>
+        <w:t>-base              1.3.2                h2bbff1b_0</w:t>
+      </w:r>
+    </w:p>
+    <w:p>
+      <w:proofErr w:type="spellStart"/>
+      <w:r>
+        <w:t>llvmlite</w:t>
+      </w:r>
+      <w:proofErr w:type="spellEnd"/>
+      <w:r>
+        <w:t xml:space="preserve">                  0.41.1                   pypi_0    </w:t>
+      </w:r>
+      <w:proofErr w:type="spellStart"/>
+      <w:r>
+        <w:t>pypi</w:t>
+      </w:r>
+      <w:proofErr w:type="spellEnd"/>
     </w:p>
     <w:p>
       <w:r>
@@ -588,8 +1147,13 @@
       </w:r>
     </w:p>
     <w:p>
-      <w:r>
-        <w:t>markupsafe                2.1.3            py39h2bbff1b_0</w:t>
+      <w:proofErr w:type="spellStart"/>
+      <w:r>
+        <w:t>markupsafe</w:t>
+      </w:r>
+      <w:proofErr w:type="spellEnd"/>
+      <w:r>
+        <w:t xml:space="preserve">                2.1.3            py39h2bbff1b_0</w:t>
       </w:r>
     </w:p>
     <w:p>
@@ -603,88 +1167,188 @@
       </w:r>
     </w:p>
     <w:p>
-      <w:r>
-        <w:t>mindspore-cpu             2.2.10                   py39_0    mindspore</w:t>
-      </w:r>
-    </w:p>
-    <w:p>
-      <w:r>
-        <w:t>mkl                       2023.1.0         h6b88ed4_46358</w:t>
-      </w:r>
-    </w:p>
-    <w:p>
-      <w:r>
-        <w:t>mkl-service               2.4.0            py39h2bbff1b_1</w:t>
-      </w:r>
-    </w:p>
-    <w:p>
-      <w:r>
-        <w:t>mkl_fft                   1.3.8            py39h2bbff1b_0</w:t>
-      </w:r>
-    </w:p>
-    <w:p>
-      <w:r>
-        <w:t>mkl_random                1.2.4            py39h59b6b97_0</w:t>
-      </w:r>
-    </w:p>
-    <w:p>
-      <w:r>
-        <w:t>mpc                       1.1.0                h7edee0f_1</w:t>
-      </w:r>
-    </w:p>
-    <w:p>
-      <w:r>
-        <w:t>mpfr                      4.0.2                h62dcd97_1</w:t>
-      </w:r>
-    </w:p>
-    <w:p>
-      <w:r>
-        <w:t>mpir                      3.0.0                hec2e145_1</w:t>
-      </w:r>
-    </w:p>
-    <w:p>
-      <w:r>
-        <w:t>mpmath                    1.3.0            py39haa95532_0</w:t>
-      </w:r>
-    </w:p>
-    <w:p>
-      <w:r>
-        <w:t>munkres                   1.1.4                      py_0</w:t>
-      </w:r>
-    </w:p>
-    <w:p>
-      <w:r>
-        <w:t>networkx                  3.1              py39haa95532_0</w:t>
-      </w:r>
-    </w:p>
-    <w:p>
-      <w:r>
-        <w:t>nnmnkwii                  0.1.2                    pypi_0    pypi</w:t>
-      </w:r>
-    </w:p>
-    <w:p>
-      <w:r>
-        <w:t>numba                     0.58.1                   pypi_0    pypi</w:t>
-      </w:r>
-    </w:p>
-    <w:p>
-      <w:r>
-        <w:t>numpy                     1.26.3           py39h055cbcc_0</w:t>
-      </w:r>
-    </w:p>
-    <w:p>
-      <w:r>
-        <w:t>numpy-base                1.26.3           py39h65a83cf_0</w:t>
-      </w:r>
-    </w:p>
-    <w:p>
-      <w:r>
-        <w:t>openjpeg                  2.4.0                h4fc8c34_0</w:t>
-      </w:r>
-    </w:p>
-    <w:p>
-      <w:r>
-        <w:t>openssl                   3.0.12               h2bbff1b_0</w:t>
+      <w:proofErr w:type="spellStart"/>
+      <w:r>
+        <w:t>mindspore-cpu</w:t>
+      </w:r>
+      <w:proofErr w:type="spellEnd"/>
+      <w:r>
+        <w:t xml:space="preserve">             2.2.10                   py39_0    </w:t>
+      </w:r>
+      <w:proofErr w:type="spellStart"/>
+      <w:r>
+        <w:t>mindspore</w:t>
+      </w:r>
+      <w:proofErr w:type="spellEnd"/>
+    </w:p>
+    <w:p>
+      <w:proofErr w:type="spellStart"/>
+      <w:r>
+        <w:t>mkl</w:t>
+      </w:r>
+      <w:proofErr w:type="spellEnd"/>
+      <w:r>
+        <w:t xml:space="preserve">                       2023.1.0         h6b88ed4_46358</w:t>
+      </w:r>
+    </w:p>
+    <w:p>
+      <w:proofErr w:type="spellStart"/>
+      <w:r>
+        <w:t>mkl</w:t>
+      </w:r>
+      <w:proofErr w:type="spellEnd"/>
+      <w:r>
+        <w:t>-service               2.4.0            py39h2bbff1b_1</w:t>
+      </w:r>
+    </w:p>
+    <w:p>
+      <w:proofErr w:type="spellStart"/>
+      <w:r>
+        <w:t>mkl_fft</w:t>
+      </w:r>
+      <w:proofErr w:type="spellEnd"/>
+      <w:r>
+        <w:t xml:space="preserve">                   1.3.8            py39h2bbff1b_0</w:t>
+      </w:r>
+    </w:p>
+    <w:p>
+      <w:proofErr w:type="spellStart"/>
+      <w:r>
+        <w:t>mkl_random</w:t>
+      </w:r>
+      <w:proofErr w:type="spellEnd"/>
+      <w:r>
+        <w:t xml:space="preserve">                1.2.4            py39h59b6b97_0</w:t>
+      </w:r>
+    </w:p>
+    <w:p>
+      <w:proofErr w:type="spellStart"/>
+      <w:r>
+        <w:t>mpc</w:t>
+      </w:r>
+      <w:proofErr w:type="spellEnd"/>
+      <w:r>
+        <w:t xml:space="preserve">                       1.1.0                h7edee0f_1</w:t>
+      </w:r>
+    </w:p>
+    <w:p>
+      <w:proofErr w:type="spellStart"/>
+      <w:r>
+        <w:t>mpfr</w:t>
+      </w:r>
+      <w:proofErr w:type="spellEnd"/>
+      <w:r>
+        <w:t xml:space="preserve">                      4.0.2                h62dcd97_1</w:t>
+      </w:r>
+    </w:p>
+    <w:p>
+      <w:proofErr w:type="spellStart"/>
+      <w:r>
+        <w:t>mpir</w:t>
+      </w:r>
+      <w:proofErr w:type="spellEnd"/>
+      <w:r>
+        <w:t xml:space="preserve">                      3.0.0                hec2e145_1</w:t>
+      </w:r>
+    </w:p>
+    <w:p>
+      <w:proofErr w:type="spellStart"/>
+      <w:r>
+        <w:t>mpmath</w:t>
+      </w:r>
+      <w:proofErr w:type="spellEnd"/>
+      <w:r>
+        <w:t xml:space="preserve">                    1.3.0            py39haa95532_0</w:t>
+      </w:r>
+    </w:p>
+    <w:p>
+      <w:proofErr w:type="spellStart"/>
+      <w:r>
+        <w:t>munkres</w:t>
+      </w:r>
+      <w:proofErr w:type="spellEnd"/>
+      <w:r>
+        <w:t xml:space="preserve">                   1.1.4                      py_0</w:t>
+      </w:r>
+    </w:p>
+    <w:p>
+      <w:proofErr w:type="spellStart"/>
+      <w:r>
+        <w:t>networkx</w:t>
+      </w:r>
+      <w:proofErr w:type="spellEnd"/>
+      <w:r>
+        <w:t xml:space="preserve">                  3.1              py39haa95532_0</w:t>
+      </w:r>
+    </w:p>
+    <w:p>
+      <w:proofErr w:type="spellStart"/>
+      <w:r>
+        <w:t>nnmnkwii</w:t>
+      </w:r>
+      <w:proofErr w:type="spellEnd"/>
+      <w:r>
+        <w:t xml:space="preserve">                  0.1.2                    pypi_0    </w:t>
+      </w:r>
+      <w:proofErr w:type="spellStart"/>
+      <w:r>
+        <w:t>pypi</w:t>
+      </w:r>
+      <w:proofErr w:type="spellEnd"/>
+    </w:p>
+    <w:p>
+      <w:proofErr w:type="spellStart"/>
+      <w:r>
+        <w:t>numba</w:t>
+      </w:r>
+      <w:proofErr w:type="spellEnd"/>
+      <w:r>
+        <w:t xml:space="preserve">                     0.58.1                   pypi_0    </w:t>
+      </w:r>
+      <w:proofErr w:type="spellStart"/>
+      <w:r>
+        <w:t>pypi</w:t>
+      </w:r>
+      <w:proofErr w:type="spellEnd"/>
+    </w:p>
+    <w:p>
+      <w:proofErr w:type="spellStart"/>
+      <w:r>
+        <w:t>numpy</w:t>
+      </w:r>
+      <w:proofErr w:type="spellEnd"/>
+      <w:r>
+        <w:t xml:space="preserve">                     1.26.3           py39h055cbcc_0</w:t>
+      </w:r>
+    </w:p>
+    <w:p>
+      <w:proofErr w:type="spellStart"/>
+      <w:r>
+        <w:t>numpy</w:t>
+      </w:r>
+      <w:proofErr w:type="spellEnd"/>
+      <w:r>
+        <w:t>-base                1.26.3           py39h65a83cf_0</w:t>
+      </w:r>
+    </w:p>
+    <w:p>
+      <w:proofErr w:type="spellStart"/>
+      <w:r>
+        <w:t>openjpeg</w:t>
+      </w:r>
+      <w:proofErr w:type="spellEnd"/>
+      <w:r>
+        <w:t xml:space="preserve">                  2.4.0                h4fc8c34_0</w:t>
+      </w:r>
+    </w:p>
+    <w:p>
+      <w:proofErr w:type="spellStart"/>
+      <w:r>
+        <w:t>openssl</w:t>
+      </w:r>
+      <w:proofErr w:type="spellEnd"/>
+      <w:r>
+        <w:t xml:space="preserve">                   3.0.12               h2bbff1b_0</w:t>
       </w:r>
     </w:p>
     <w:p>
@@ -703,9 +1367,19 @@
       </w:r>
     </w:p>
     <w:p>
-      <w:r>
-        <w:t>platformdirs              4.1.0                    pypi_0    pypi</w:t>
-      </w:r>
+      <w:proofErr w:type="spellStart"/>
+      <w:r>
+        <w:t>platformdirs</w:t>
+      </w:r>
+      <w:proofErr w:type="spellEnd"/>
+      <w:r>
+        <w:t xml:space="preserve">              4.1.0                    pypi_0    </w:t>
+      </w:r>
+      <w:proofErr w:type="spellStart"/>
+      <w:r>
+        <w:t>pypi</w:t>
+      </w:r>
+      <w:proofErr w:type="spellEnd"/>
     </w:p>
     <w:p>
       <w:r>
@@ -714,37 +1388,72 @@
     </w:p>
     <w:p>
       <w:r>
-        <w:t>pooch                     1.8.0                    pypi_0    pypi</w:t>
-      </w:r>
-    </w:p>
-    <w:p>
-      <w:r>
-        <w:t>protobuf                  3.20.3           py39hd77b12b_0</w:t>
-      </w:r>
-    </w:p>
-    <w:p>
-      <w:r>
-        <w:t>psutil                    5.9.0            py39h2bbff1b_0</w:t>
-      </w:r>
-    </w:p>
-    <w:p>
-      <w:r>
-        <w:t>pycparser                 2.21               pyhd3eb1b0_0</w:t>
-      </w:r>
-    </w:p>
-    <w:p>
-      <w:r>
-        <w:t>pyopenssl                 23.2.0           py39haa95532_0</w:t>
-      </w:r>
-    </w:p>
-    <w:p>
-      <w:r>
-        <w:t>pyparsing                 3.0.9            py39haa95532_0</w:t>
-      </w:r>
-    </w:p>
-    <w:p>
-      <w:r>
-        <w:t>pyqt                      5.15.10          py39hd77b12b_0</w:t>
+        <w:t xml:space="preserve">pooch                     1.8.0                    pypi_0    </w:t>
+      </w:r>
+      <w:proofErr w:type="spellStart"/>
+      <w:r>
+        <w:t>pypi</w:t>
+      </w:r>
+      <w:proofErr w:type="spellEnd"/>
+    </w:p>
+    <w:p>
+      <w:proofErr w:type="spellStart"/>
+      <w:r>
+        <w:t>protobuf</w:t>
+      </w:r>
+      <w:proofErr w:type="spellEnd"/>
+      <w:r>
+        <w:t xml:space="preserve">                  3.20.3           py39hd77b12b_0</w:t>
+      </w:r>
+    </w:p>
+    <w:p>
+      <w:proofErr w:type="spellStart"/>
+      <w:r>
+        <w:t>psutil</w:t>
+      </w:r>
+      <w:proofErr w:type="spellEnd"/>
+      <w:r>
+        <w:t xml:space="preserve">                    5.9.0            py39h2bbff1b_0</w:t>
+      </w:r>
+    </w:p>
+    <w:p>
+      <w:proofErr w:type="spellStart"/>
+      <w:r>
+        <w:t>pycparser</w:t>
+      </w:r>
+      <w:proofErr w:type="spellEnd"/>
+      <w:r>
+        <w:t xml:space="preserve">                 2.21               pyhd3eb1b0_0</w:t>
+      </w:r>
+    </w:p>
+    <w:p>
+      <w:proofErr w:type="spellStart"/>
+      <w:r>
+        <w:t>pyopenssl</w:t>
+      </w:r>
+      <w:proofErr w:type="spellEnd"/>
+      <w:r>
+        <w:t xml:space="preserve">                 23.2.0           py39haa95532_0</w:t>
+      </w:r>
+    </w:p>
+    <w:p>
+      <w:proofErr w:type="spellStart"/>
+      <w:r>
+        <w:t>pyparsing</w:t>
+      </w:r>
+      <w:proofErr w:type="spellEnd"/>
+      <w:r>
+        <w:t xml:space="preserve">                 3.0.9            py39haa95532_0</w:t>
+      </w:r>
+    </w:p>
+    <w:p>
+      <w:proofErr w:type="spellStart"/>
+      <w:r>
+        <w:t>pyqt</w:t>
+      </w:r>
+      <w:proofErr w:type="spellEnd"/>
+      <w:r>
+        <w:t xml:space="preserve">                      5.15.10          py39hd77b12b_0</w:t>
       </w:r>
     </w:p>
     <w:p>
@@ -753,14 +1462,29 @@
       </w:r>
     </w:p>
     <w:p>
-      <w:r>
-        <w:t>pysocks                   1.7.1            py39haa95532_0</w:t>
-      </w:r>
-    </w:p>
-    <w:p>
-      <w:r>
-        <w:t>pysptk                    0.2.2                    pypi_0    pypi</w:t>
-      </w:r>
+      <w:proofErr w:type="spellStart"/>
+      <w:r>
+        <w:t>pysocks</w:t>
+      </w:r>
+      <w:proofErr w:type="spellEnd"/>
+      <w:r>
+        <w:t xml:space="preserve">                   1.7.1            py39haa95532_0</w:t>
+      </w:r>
+    </w:p>
+    <w:p>
+      <w:proofErr w:type="spellStart"/>
+      <w:r>
+        <w:t>pysptk</w:t>
+      </w:r>
+      <w:proofErr w:type="spellEnd"/>
+      <w:r>
+        <w:t xml:space="preserve">                    0.2.2                    pypi_0    </w:t>
+      </w:r>
+      <w:proofErr w:type="spellStart"/>
+      <w:r>
+        <w:t>pypi</w:t>
+      </w:r>
+      <w:proofErr w:type="spellEnd"/>
     </w:p>
     <w:p>
       <w:r>
@@ -770,32 +1494,96 @@
     </w:p>
     <w:p>
       <w:r>
-        <w:t>python-dateutil           2.8.2              pyhd3eb1b0_0</w:t>
-      </w:r>
-    </w:p>
-    <w:p>
-      <w:r>
-        <w:t>python_abi                3.9                      2_cp39    conda-forge</w:t>
-      </w:r>
-    </w:p>
-    <w:p>
-      <w:r>
-        <w:t>pytorch                   2.1.2               py3.9_cpu_0    pytorch</w:t>
-      </w:r>
-    </w:p>
-    <w:p>
-      <w:r>
-        <w:t>pytorch-cuda              11.7                 h16d0643_5    pytorch</w:t>
-      </w:r>
-    </w:p>
-    <w:p>
-      <w:r>
-        <w:t>pytorch-mutex             1.0                         cpu    pytorch</w:t>
-      </w:r>
-    </w:p>
-    <w:p>
-      <w:r>
-        <w:t>pyyaml                    6.0.1            py39h2bbff1b_0</w:t>
+        <w:t>python-</w:t>
+      </w:r>
+      <w:proofErr w:type="spellStart"/>
+      <w:r>
+        <w:t>dateutil</w:t>
+      </w:r>
+      <w:proofErr w:type="spellEnd"/>
+      <w:r>
+        <w:t xml:space="preserve">           2.8.2              pyhd3eb1b0_0</w:t>
+      </w:r>
+    </w:p>
+    <w:p>
+      <w:proofErr w:type="spellStart"/>
+      <w:r>
+        <w:t>python_abi</w:t>
+      </w:r>
+      <w:proofErr w:type="spellEnd"/>
+      <w:r>
+        <w:t xml:space="preserve">                3.9                      2_cp39    </w:t>
+      </w:r>
+      <w:proofErr w:type="spellStart"/>
+      <w:r>
+        <w:t>conda</w:t>
+      </w:r>
+      <w:proofErr w:type="spellEnd"/>
+      <w:r>
+        <w:t>-forge</w:t>
+      </w:r>
+    </w:p>
+    <w:p>
+      <w:proofErr w:type="spellStart"/>
+      <w:r>
+        <w:t>pytorch</w:t>
+      </w:r>
+      <w:proofErr w:type="spellEnd"/>
+      <w:r>
+        <w:t xml:space="preserve">                   2.1.2               py3.9_cpu_0    </w:t>
+      </w:r>
+      <w:proofErr w:type="spellStart"/>
+      <w:r>
+        <w:t>pytorch</w:t>
+      </w:r>
+      <w:proofErr w:type="spellEnd"/>
+    </w:p>
+    <w:p>
+      <w:proofErr w:type="spellStart"/>
+      <w:r>
+        <w:t>pytorch-cuda</w:t>
+      </w:r>
+      <w:proofErr w:type="spellEnd"/>
+      <w:r>
+        <w:t xml:space="preserve">              11.7                 h16d0643_5    </w:t>
+      </w:r>
+      <w:proofErr w:type="spellStart"/>
+      <w:r>
+        <w:t>pytorch</w:t>
+      </w:r>
+      <w:proofErr w:type="spellEnd"/>
+    </w:p>
+    <w:p>
+      <w:proofErr w:type="spellStart"/>
+      <w:r>
+        <w:t>pytorch</w:t>
+      </w:r>
+      <w:proofErr w:type="spellEnd"/>
+      <w:r>
+        <w:t xml:space="preserve">-mutex             1.0                         </w:t>
+      </w:r>
+      <w:proofErr w:type="spellStart"/>
+      <w:r>
+        <w:t>cpu</w:t>
+      </w:r>
+      <w:proofErr w:type="spellEnd"/>
+      <w:r>
+        <w:t xml:space="preserve">    </w:t>
+      </w:r>
+      <w:proofErr w:type="spellStart"/>
+      <w:r>
+        <w:t>pytorch</w:t>
+      </w:r>
+      <w:proofErr w:type="spellEnd"/>
+    </w:p>
+    <w:p>
+      <w:proofErr w:type="spellStart"/>
+      <w:r>
+        <w:t>pyyaml</w:t>
+      </w:r>
+      <w:proofErr w:type="spellEnd"/>
+      <w:r>
+        <w:t xml:space="preserve">                    6.0.1            py39h2bbff1b_0</w:t>
       </w:r>
     </w:p>
     <w:p>
@@ -809,23 +1597,48 @@
       </w:r>
     </w:p>
     <w:p>
-      <w:r>
-        <w:t>resampy                   0.4.2                    pypi_0    pypi</w:t>
-      </w:r>
-    </w:p>
-    <w:p>
-      <w:r>
-        <w:t>scikit-learn              1.3.2                    pypi_0    pypi</w:t>
-      </w:r>
-    </w:p>
-    <w:p>
-      <w:r>
-        <w:t>scipy                     1.11.4           py39h309d312_0</w:t>
-      </w:r>
-    </w:p>
-    <w:p>
-      <w:r>
-        <w:t>setuptools                68.2.2           py39haa95532_0</w:t>
+      <w:proofErr w:type="spellStart"/>
+      <w:r>
+        <w:t>resampy</w:t>
+      </w:r>
+      <w:proofErr w:type="spellEnd"/>
+      <w:r>
+        <w:t xml:space="preserve">                   0.4.2                    pypi_0    </w:t>
+      </w:r>
+      <w:proofErr w:type="spellStart"/>
+      <w:r>
+        <w:t>pypi</w:t>
+      </w:r>
+      <w:proofErr w:type="spellEnd"/>
+    </w:p>
+    <w:p>
+      <w:r>
+        <w:t xml:space="preserve">scikit-learn              1.3.2                    pypi_0    </w:t>
+      </w:r>
+      <w:proofErr w:type="spellStart"/>
+      <w:r>
+        <w:t>pypi</w:t>
+      </w:r>
+      <w:proofErr w:type="spellEnd"/>
+    </w:p>
+    <w:p>
+      <w:proofErr w:type="spellStart"/>
+      <w:r>
+        <w:t>scipy</w:t>
+      </w:r>
+      <w:proofErr w:type="spellEnd"/>
+      <w:r>
+        <w:t xml:space="preserve">                     1.11.4           py39h309d312_0</w:t>
+      </w:r>
+    </w:p>
+    <w:p>
+      <w:proofErr w:type="spellStart"/>
+      <w:r>
+        <w:t>setuptools</w:t>
+      </w:r>
+      <w:proofErr w:type="spellEnd"/>
+      <w:r>
+        <w:t xml:space="preserve">                68.2.2           py39haa95532_0</w:t>
       </w:r>
     </w:p>
     <w:p>
@@ -839,54 +1652,124 @@
       </w:r>
     </w:p>
     <w:p>
-      <w:r>
-        <w:t>soundfile                 0.12.1                   pypi_0    pypi</w:t>
-      </w:r>
-    </w:p>
-    <w:p>
-      <w:r>
-        <w:t>sqlite                    3.41.2               h2bbff1b_0</w:t>
-      </w:r>
-    </w:p>
-    <w:p>
-      <w:r>
-        <w:t>sympy                     1.12             py39haa95532_0</w:t>
-      </w:r>
-    </w:p>
-    <w:p>
-      <w:r>
-        <w:t>tbb                       2021.8.0             h59b6b97_0</w:t>
-      </w:r>
-    </w:p>
-    <w:p>
-      <w:r>
-        <w:t>tensorboardx              2.2                pyhd3eb1b0_0</w:t>
-      </w:r>
-    </w:p>
-    <w:p>
-      <w:r>
-        <w:t>threadpoolctl             3.2.0                    pypi_0    pypi</w:t>
-      </w:r>
-    </w:p>
-    <w:p>
-      <w:r>
-        <w:t>tk                        8.6.12               h2bbff1b_0</w:t>
-      </w:r>
-    </w:p>
-    <w:p>
-      <w:r>
-        <w:t>tomli                     2.0.1            py39haa95532_0</w:t>
-      </w:r>
-    </w:p>
-    <w:p>
-      <w:r>
-        <w:t>torchaudio                2.1.2                  py39_cpu    pytorch</w:t>
-      </w:r>
-    </w:p>
-    <w:p>
-      <w:r>
-        <w:t>torchvision               0.16.2                 py39_cpu    pytorch</w:t>
-      </w:r>
+      <w:proofErr w:type="spellStart"/>
+      <w:r>
+        <w:t>soundfile</w:t>
+      </w:r>
+      <w:proofErr w:type="spellEnd"/>
+      <w:r>
+        <w:t xml:space="preserve">                 0.12.1                   pypi_0    </w:t>
+      </w:r>
+      <w:proofErr w:type="spellStart"/>
+      <w:r>
+        <w:t>pypi</w:t>
+      </w:r>
+      <w:proofErr w:type="spellEnd"/>
+    </w:p>
+    <w:p>
+      <w:proofErr w:type="spellStart"/>
+      <w:r>
+        <w:t>sqlite</w:t>
+      </w:r>
+      <w:proofErr w:type="spellEnd"/>
+      <w:r>
+        <w:t xml:space="preserve">                    3.41.2               h2bbff1b_0</w:t>
+      </w:r>
+    </w:p>
+    <w:p>
+      <w:proofErr w:type="spellStart"/>
+      <w:r>
+        <w:t>sympy</w:t>
+      </w:r>
+      <w:proofErr w:type="spellEnd"/>
+      <w:r>
+        <w:t xml:space="preserve">                     1.12             py39haa95532_0</w:t>
+      </w:r>
+    </w:p>
+    <w:p>
+      <w:proofErr w:type="spellStart"/>
+      <w:r>
+        <w:t>tbb</w:t>
+      </w:r>
+      <w:proofErr w:type="spellEnd"/>
+      <w:r>
+        <w:t xml:space="preserve">                       2021.8.0             h59b6b97_0</w:t>
+      </w:r>
+    </w:p>
+    <w:p>
+      <w:proofErr w:type="spellStart"/>
+      <w:r>
+        <w:t>tensorboardx</w:t>
+      </w:r>
+      <w:proofErr w:type="spellEnd"/>
+      <w:r>
+        <w:t xml:space="preserve">              2.2                pyhd3eb1b0_0</w:t>
+      </w:r>
+    </w:p>
+    <w:p>
+      <w:proofErr w:type="spellStart"/>
+      <w:r>
+        <w:t>threadpoolctl</w:t>
+      </w:r>
+      <w:proofErr w:type="spellEnd"/>
+      <w:r>
+        <w:t xml:space="preserve">             3.2.0                    pypi_0    </w:t>
+      </w:r>
+      <w:proofErr w:type="spellStart"/>
+      <w:r>
+        <w:t>pypi</w:t>
+      </w:r>
+      <w:proofErr w:type="spellEnd"/>
+    </w:p>
+    <w:p>
+      <w:proofErr w:type="spellStart"/>
+      <w:r>
+        <w:t>tk</w:t>
+      </w:r>
+      <w:proofErr w:type="spellEnd"/>
+      <w:r>
+        <w:t xml:space="preserve">                        8.6.12               h2bbff1b_0</w:t>
+      </w:r>
+    </w:p>
+    <w:p>
+      <w:proofErr w:type="spellStart"/>
+      <w:r>
+        <w:t>tomli</w:t>
+      </w:r>
+      <w:proofErr w:type="spellEnd"/>
+      <w:r>
+        <w:t xml:space="preserve">                     2.0.1            py39haa95532_0</w:t>
+      </w:r>
+    </w:p>
+    <w:p>
+      <w:proofErr w:type="spellStart"/>
+      <w:r>
+        <w:t>torchaudio</w:t>
+      </w:r>
+      <w:proofErr w:type="spellEnd"/>
+      <w:r>
+        <w:t xml:space="preserve">                2.1.2                  py39_cpu    </w:t>
+      </w:r>
+      <w:proofErr w:type="spellStart"/>
+      <w:r>
+        <w:t>pytorch</w:t>
+      </w:r>
+      <w:proofErr w:type="spellEnd"/>
+    </w:p>
+    <w:p>
+      <w:proofErr w:type="spellStart"/>
+      <w:r>
+        <w:t>torchvision</w:t>
+      </w:r>
+      <w:proofErr w:type="spellEnd"/>
+      <w:r>
+        <w:t xml:space="preserve">               0.16.2                 py39_cpu    </w:t>
+      </w:r>
+      <w:proofErr w:type="spellStart"/>
+      <w:r>
+        <w:t>pytorch</w:t>
+      </w:r>
+      <w:proofErr w:type="spellEnd"/>
     </w:p>
     <w:p>
       <w:r>
@@ -894,28 +1777,61 @@
       </w:r>
     </w:p>
     <w:p>
-      <w:r>
-        <w:t>tqdm                      4.66.1             pyhd8ed1ab_0    conda-forge</w:t>
-      </w:r>
-    </w:p>
-    <w:p>
-      <w:r>
-        <w:t>typing_extensions         4.9.0            py39haa95532_0</w:t>
-      </w:r>
-    </w:p>
-    <w:p>
-      <w:r>
-        <w:t>tzdata                    2023d                h04d1e81_0</w:t>
-      </w:r>
-    </w:p>
-    <w:p>
-      <w:r>
-        <w:t>urllib3                   2.1.0                    pypi_0    pypi</w:t>
-      </w:r>
-    </w:p>
-    <w:p>
-      <w:r>
-        <w:t>vc                        14.2                 h21ff451_1</w:t>
+      <w:proofErr w:type="spellStart"/>
+      <w:r>
+        <w:t>tqdm</w:t>
+      </w:r>
+      <w:proofErr w:type="spellEnd"/>
+      <w:r>
+        <w:t xml:space="preserve">                      4.66.1             pyhd8ed1ab_0    </w:t>
+      </w:r>
+      <w:proofErr w:type="spellStart"/>
+      <w:r>
+        <w:t>conda</w:t>
+      </w:r>
+      <w:proofErr w:type="spellEnd"/>
+      <w:r>
+        <w:t>-forge</w:t>
+      </w:r>
+    </w:p>
+    <w:p>
+      <w:proofErr w:type="spellStart"/>
+      <w:r>
+        <w:t>typing_extensions</w:t>
+      </w:r>
+      <w:proofErr w:type="spellEnd"/>
+      <w:r>
+        <w:t xml:space="preserve">         4.9.0            py39haa95532_0</w:t>
+      </w:r>
+    </w:p>
+    <w:p>
+      <w:proofErr w:type="spellStart"/>
+      <w:r>
+        <w:t>tzdata</w:t>
+      </w:r>
+      <w:proofErr w:type="spellEnd"/>
+      <w:r>
+        <w:t xml:space="preserve">                    2023d                h04d1e81_0</w:t>
+      </w:r>
+    </w:p>
+    <w:p>
+      <w:r>
+        <w:t xml:space="preserve">urllib3                   2.1.0                    pypi_0    </w:t>
+      </w:r>
+      <w:proofErr w:type="spellStart"/>
+      <w:r>
+        <w:t>pypi</w:t>
+      </w:r>
+      <w:proofErr w:type="spellEnd"/>
+    </w:p>
+    <w:p>
+      <w:proofErr w:type="spellStart"/>
+      <w:r>
+        <w:t>vc</w:t>
+      </w:r>
+      <w:proofErr w:type="spellEnd"/>
+      <w:r>
+        <w:t xml:space="preserve">                        14.2                 h21ff451_1</w:t>
       </w:r>
     </w:p>
     <w:p>
@@ -929,33 +1845,63 @@
       </w:r>
     </w:p>
     <w:p>
-      <w:r>
-        <w:t>win_inet_pton             1.1.0            py39haa95532_0</w:t>
-      </w:r>
-    </w:p>
-    <w:p>
-      <w:r>
-        <w:t>xz                        5.4.5                h8cc25b3_0</w:t>
-      </w:r>
-    </w:p>
-    <w:p>
-      <w:r>
-        <w:t>yaml                      0.2.5                he774522_0</w:t>
-      </w:r>
-    </w:p>
-    <w:p>
-      <w:r>
-        <w:t>zipp                      3.17.0           py39haa95532_0</w:t>
-      </w:r>
-    </w:p>
-    <w:p>
-      <w:r>
-        <w:t>zlib                      1.2.13               h8cc25b3_0</w:t>
-      </w:r>
-    </w:p>
-    <w:p>
-      <w:r>
-        <w:t>zstd                      1.5.5                hd43e919_0</w:t>
+      <w:proofErr w:type="spellStart"/>
+      <w:r>
+        <w:t>win_inet_pton</w:t>
+      </w:r>
+      <w:proofErr w:type="spellEnd"/>
+      <w:r>
+        <w:t xml:space="preserve">             1.1.0            py39haa95532_0</w:t>
+      </w:r>
+    </w:p>
+    <w:p>
+      <w:proofErr w:type="spellStart"/>
+      <w:r>
+        <w:t>xz</w:t>
+      </w:r>
+      <w:proofErr w:type="spellEnd"/>
+      <w:r>
+        <w:t xml:space="preserve">                        5.4.5                h8cc25b3_0</w:t>
+      </w:r>
+    </w:p>
+    <w:p>
+      <w:proofErr w:type="spellStart"/>
+      <w:r>
+        <w:t>yaml</w:t>
+      </w:r>
+      <w:proofErr w:type="spellEnd"/>
+      <w:r>
+        <w:t xml:space="preserve">                      0.2.5                he774522_0</w:t>
+      </w:r>
+    </w:p>
+    <w:p>
+      <w:proofErr w:type="spellStart"/>
+      <w:r>
+        <w:t>zipp</w:t>
+      </w:r>
+      <w:proofErr w:type="spellEnd"/>
+      <w:r>
+        <w:t xml:space="preserve">                      3.17.0           py39haa95532_0</w:t>
+      </w:r>
+    </w:p>
+    <w:p>
+      <w:proofErr w:type="spellStart"/>
+      <w:r>
+        <w:t>zlib</w:t>
+      </w:r>
+      <w:proofErr w:type="spellEnd"/>
+      <w:r>
+        <w:t xml:space="preserve">                      1.2.13               h8cc25b3_0</w:t>
+      </w:r>
+    </w:p>
+    <w:p>
+      <w:proofErr w:type="spellStart"/>
+      <w:r>
+        <w:t>zstd</w:t>
+      </w:r>
+      <w:proofErr w:type="spellEnd"/>
+      <w:r>
+        <w:t xml:space="preserve">                      1.5.5                hd43e919_0</w:t>
       </w:r>
     </w:p>
     <w:p>
@@ -976,14 +1922,27 @@
         </w:rPr>
         <w:t>从</w:t>
       </w:r>
-      <w:hyperlink r:id="rId4" w:history="1">
-        <w:r>
-          <w:rPr>
-            <w:rStyle w:val="a3"/>
-          </w:rPr>
-          <w:t>https://github.com/r9y9/wavenet_vocoder</w:t>
-        </w:r>
-      </w:hyperlink>
+      <w:r>
+        <w:fldChar w:fldCharType="begin"/>
+      </w:r>
+      <w:r>
+        <w:instrText xml:space="preserve"> HYPERLINK "https://github.com/r9y9/wavenet_vocoder" </w:instrText>
+      </w:r>
+      <w:r>
+        <w:fldChar w:fldCharType="separate"/>
+      </w:r>
+      <w:r>
+        <w:rPr>
+          <w:rStyle w:val="a3"/>
+        </w:rPr>
+        <w:t>https://github.com/r9y9/wavenet_vocoder</w:t>
+      </w:r>
+      <w:r>
+        <w:rPr>
+          <w:rStyle w:val="a3"/>
+        </w:rPr>
+        <w:fldChar w:fldCharType="end"/>
+      </w:r>
       <w:r>
         <w:rPr>
           <w:rFonts w:hint="eastAsia"/>
@@ -1015,11 +1974,19 @@
         <w:rPr>
           <w:rFonts w:hint="eastAsia"/>
         </w:rPr>
-        <w:t>、w</w:t>
+        <w:t>、</w:t>
+      </w:r>
+      <w:proofErr w:type="spellStart"/>
+      <w:r>
+        <w:rPr>
+          <w:rFonts w:hint="eastAsia"/>
+        </w:rPr>
+        <w:t>w</w:t>
       </w:r>
       <w:r>
         <w:t>avenet_vocoder</w:t>
       </w:r>
+      <w:proofErr w:type="spellEnd"/>
       <w:r>
         <w:rPr>
           <w:rFonts w:hint="eastAsia"/>
@@ -1037,17 +2004,30 @@
         <w:t>s目录下，而</w:t>
       </w:r>
       <w:r>
-        <w:t>/src</w:t>
-      </w:r>
-      <w:r>
-        <w:rPr>
-          <w:rFonts w:hint="eastAsia"/>
-        </w:rPr>
-        <w:t>目录下也应该复制w</w:t>
+        <w:t>/</w:t>
+      </w:r>
+      <w:proofErr w:type="spellStart"/>
+      <w:r>
+        <w:t>src</w:t>
+      </w:r>
+      <w:proofErr w:type="spellEnd"/>
+      <w:r>
+        <w:rPr>
+          <w:rFonts w:hint="eastAsia"/>
+        </w:rPr>
+        <w:t>目录下也应该复制</w:t>
+      </w:r>
+      <w:proofErr w:type="spellStart"/>
+      <w:r>
+        <w:rPr>
+          <w:rFonts w:hint="eastAsia"/>
+        </w:rPr>
+        <w:t>w</w:t>
       </w:r>
       <w:r>
         <w:t>avenet_vocoder</w:t>
       </w:r>
+      <w:proofErr w:type="spellEnd"/>
       <w:r>
         <w:rPr>
           <w:rFonts w:hint="eastAsia"/>
@@ -1178,8 +2158,20 @@
           <w:sz w:val="20"/>
           <w:szCs w:val="20"/>
         </w:rPr>
-        <w:t xml:space="preserve">    └──wavenet</w:t>
-      </w:r>
+        <w:t xml:space="preserve">    └──</w:t>
+      </w:r>
+      <w:proofErr w:type="spellStart"/>
+      <w:r>
+        <w:rPr>
+          <w:rFonts w:ascii="Consolas" w:eastAsia="宋体" w:hAnsi="Consolas" w:cs="宋体"/>
+          <w:color w:val="C8C3BC"/>
+          <w:kern w:val="0"/>
+          <w:sz w:val="20"/>
+          <w:szCs w:val="20"/>
+        </w:rPr>
+        <w:t>wavenet</w:t>
+      </w:r>
+      <w:proofErr w:type="spellEnd"/>
     </w:p>
     <w:p>
       <w:pPr>
@@ -1640,7 +2632,51 @@
           <w:sz w:val="20"/>
           <w:szCs w:val="20"/>
         </w:rPr>
-        <w:t xml:space="preserve">        ├── egs                                  // Note the egs folder should be downloaded from the above link  </w:t>
+        <w:t xml:space="preserve">        ├── </w:t>
+      </w:r>
+      <w:proofErr w:type="spellStart"/>
+      <w:r>
+        <w:rPr>
+          <w:rFonts w:ascii="Consolas" w:eastAsia="宋体" w:hAnsi="Consolas" w:cs="宋体"/>
+          <w:color w:val="C8C3BC"/>
+          <w:kern w:val="0"/>
+          <w:sz w:val="20"/>
+          <w:szCs w:val="20"/>
+        </w:rPr>
+        <w:t>egs</w:t>
+      </w:r>
+      <w:proofErr w:type="spellEnd"/>
+      <w:r>
+        <w:rPr>
+          <w:rFonts w:ascii="Consolas" w:eastAsia="宋体" w:hAnsi="Consolas" w:cs="宋体"/>
+          <w:color w:val="C8C3BC"/>
+          <w:kern w:val="0"/>
+          <w:sz w:val="20"/>
+          <w:szCs w:val="20"/>
+        </w:rPr>
+        <w:t xml:space="preserve">                                  // Note the </w:t>
+      </w:r>
+      <w:proofErr w:type="spellStart"/>
+      <w:r>
+        <w:rPr>
+          <w:rFonts w:ascii="Consolas" w:eastAsia="宋体" w:hAnsi="Consolas" w:cs="宋体"/>
+          <w:color w:val="C8C3BC"/>
+          <w:kern w:val="0"/>
+          <w:sz w:val="20"/>
+          <w:szCs w:val="20"/>
+        </w:rPr>
+        <w:t>egs</w:t>
+      </w:r>
+      <w:proofErr w:type="spellEnd"/>
+      <w:r>
+        <w:rPr>
+          <w:rFonts w:ascii="Consolas" w:eastAsia="宋体" w:hAnsi="Consolas" w:cs="宋体"/>
+          <w:color w:val="C8C3BC"/>
+          <w:kern w:val="0"/>
+          <w:sz w:val="20"/>
+          <w:szCs w:val="20"/>
+        </w:rPr>
+        <w:t xml:space="preserve"> folder should be downloaded from the above link  </w:t>
       </w:r>
     </w:p>
     <w:p>
@@ -1850,7 +2886,29 @@
           <w:sz w:val="20"/>
           <w:szCs w:val="20"/>
         </w:rPr>
-        <w:t xml:space="preserve">        ├── export.py                            // Convert mindspore model to air/mindir model</w:t>
+        <w:t xml:space="preserve">        ├── export.py                            // Convert </w:t>
+      </w:r>
+      <w:proofErr w:type="spellStart"/>
+      <w:r>
+        <w:rPr>
+          <w:rFonts w:ascii="Consolas" w:eastAsia="宋体" w:hAnsi="Consolas" w:cs="宋体"/>
+          <w:color w:val="C8C3BC"/>
+          <w:kern w:val="0"/>
+          <w:sz w:val="20"/>
+          <w:szCs w:val="20"/>
+        </w:rPr>
+        <w:t>mindspore</w:t>
+      </w:r>
+      <w:proofErr w:type="spellEnd"/>
+      <w:r>
+        <w:rPr>
+          <w:rFonts w:ascii="Consolas" w:eastAsia="宋体" w:hAnsi="Consolas" w:cs="宋体"/>
+          <w:color w:val="C8C3BC"/>
+          <w:kern w:val="0"/>
+          <w:sz w:val="20"/>
+          <w:szCs w:val="20"/>
+        </w:rPr>
+        <w:t xml:space="preserve"> model to air/mindir model</w:t>
       </w:r>
     </w:p>
     <w:p>
@@ -2019,7 +3077,29 @@
           <w:szCs w:val="20"/>
         </w:rPr>
         <w:lastRenderedPageBreak/>
-        <w:t xml:space="preserve">        ├── preprocess_normalize.py              // Perform meanvar Normalization to preprocessed features. Note this script should be downloaded from the above link</w:t>
+        <w:t xml:space="preserve">        ├── preprocess_normalize.py              // Perform </w:t>
+      </w:r>
+      <w:proofErr w:type="spellStart"/>
+      <w:r>
+        <w:rPr>
+          <w:rFonts w:ascii="Consolas" w:eastAsia="宋体" w:hAnsi="Consolas" w:cs="宋体"/>
+          <w:color w:val="C8C3BC"/>
+          <w:kern w:val="0"/>
+          <w:sz w:val="20"/>
+          <w:szCs w:val="20"/>
+        </w:rPr>
+        <w:t>meanvar</w:t>
+      </w:r>
+      <w:proofErr w:type="spellEnd"/>
+      <w:r>
+        <w:rPr>
+          <w:rFonts w:ascii="Consolas" w:eastAsia="宋体" w:hAnsi="Consolas" w:cs="宋体"/>
+          <w:color w:val="C8C3BC"/>
+          <w:kern w:val="0"/>
+          <w:sz w:val="20"/>
+          <w:szCs w:val="20"/>
+        </w:rPr>
+        <w:t xml:space="preserve"> Normalization to preprocessed features. Note this script should be downloaded from the above link</w:t>
       </w:r>
     </w:p>
     <w:p>
@@ -2061,8 +3141,20 @@
           <w:sz w:val="20"/>
           <w:szCs w:val="20"/>
         </w:rPr>
-        <w:t xml:space="preserve">        ├── README.md                            // Descriptions about WaveNet</w:t>
-      </w:r>
+        <w:t xml:space="preserve">        ├── README.md                            // Descriptions about </w:t>
+      </w:r>
+      <w:proofErr w:type="spellStart"/>
+      <w:r>
+        <w:rPr>
+          <w:rFonts w:ascii="Consolas" w:eastAsia="宋体" w:hAnsi="Consolas" w:cs="宋体"/>
+          <w:color w:val="C8C3BC"/>
+          <w:kern w:val="0"/>
+          <w:sz w:val="20"/>
+          <w:szCs w:val="20"/>
+        </w:rPr>
+        <w:t>WaveNet</w:t>
+      </w:r>
+      <w:proofErr w:type="spellEnd"/>
     </w:p>
     <w:p>
       <w:pPr>
@@ -2187,8 +3279,20 @@
           <w:sz w:val="20"/>
           <w:szCs w:val="20"/>
         </w:rPr>
-        <w:t xml:space="preserve">        ├── src</w:t>
-      </w:r>
+        <w:t xml:space="preserve">        ├── </w:t>
+      </w:r>
+      <w:proofErr w:type="spellStart"/>
+      <w:r>
+        <w:rPr>
+          <w:rFonts w:ascii="Consolas" w:eastAsia="宋体" w:hAnsi="Consolas" w:cs="宋体"/>
+          <w:color w:val="C8C3BC"/>
+          <w:kern w:val="0"/>
+          <w:sz w:val="20"/>
+          <w:szCs w:val="20"/>
+        </w:rPr>
+        <w:t>src</w:t>
+      </w:r>
+      <w:proofErr w:type="spellEnd"/>
     </w:p>
     <w:p>
       <w:pPr>
@@ -2271,7 +3375,29 @@
           <w:sz w:val="20"/>
           <w:szCs w:val="20"/>
         </w:rPr>
-        <w:t xml:space="preserve">        │   ├──dataset.py                        // Generate dataloader and data processing entry</w:t>
+        <w:t xml:space="preserve">        │   ├──dataset.py                        // Generate </w:t>
+      </w:r>
+      <w:proofErr w:type="spellStart"/>
+      <w:r>
+        <w:rPr>
+          <w:rFonts w:ascii="Consolas" w:eastAsia="宋体" w:hAnsi="Consolas" w:cs="宋体"/>
+          <w:color w:val="C8C3BC"/>
+          <w:kern w:val="0"/>
+          <w:sz w:val="20"/>
+          <w:szCs w:val="20"/>
+        </w:rPr>
+        <w:t>dataloader</w:t>
+      </w:r>
+      <w:proofErr w:type="spellEnd"/>
+      <w:r>
+        <w:rPr>
+          <w:rFonts w:ascii="Consolas" w:eastAsia="宋体" w:hAnsi="Consolas" w:cs="宋体"/>
+          <w:color w:val="C8C3BC"/>
+          <w:kern w:val="0"/>
+          <w:sz w:val="20"/>
+          <w:szCs w:val="20"/>
+        </w:rPr>
+        <w:t xml:space="preserve"> and data processing entry</w:t>
       </w:r>
     </w:p>
     <w:p>
@@ -2439,8 +3565,20 @@
           <w:sz w:val="20"/>
           <w:szCs w:val="20"/>
         </w:rPr>
-        <w:t xml:space="preserve">        └── wavenet_vocoder</w:t>
-      </w:r>
+        <w:t xml:space="preserve">        └── </w:t>
+      </w:r>
+      <w:proofErr w:type="spellStart"/>
+      <w:r>
+        <w:rPr>
+          <w:rFonts w:ascii="Consolas" w:eastAsia="宋体" w:hAnsi="Consolas" w:cs="宋体"/>
+          <w:color w:val="C8C3BC"/>
+          <w:kern w:val="0"/>
+          <w:sz w:val="20"/>
+          <w:szCs w:val="20"/>
+        </w:rPr>
+        <w:t>wavenet_vocoder</w:t>
+      </w:r>
+      <w:proofErr w:type="spellEnd"/>
     </w:p>
     <w:p>
       <w:pPr>
@@ -2607,7 +3745,29 @@
           <w:sz w:val="20"/>
           <w:szCs w:val="20"/>
         </w:rPr>
-        <w:t xml:space="preserve">            ├──modules.py                        // Modules for Wavenet construction</w:t>
+        <w:t xml:space="preserve">            ├──modules.py                        // Modules for </w:t>
+      </w:r>
+      <w:proofErr w:type="spellStart"/>
+      <w:r>
+        <w:rPr>
+          <w:rFonts w:ascii="Consolas" w:eastAsia="宋体" w:hAnsi="Consolas" w:cs="宋体"/>
+          <w:color w:val="C8C3BC"/>
+          <w:kern w:val="0"/>
+          <w:sz w:val="20"/>
+          <w:szCs w:val="20"/>
+        </w:rPr>
+        <w:t>Wavenet</w:t>
+      </w:r>
+      <w:proofErr w:type="spellEnd"/>
+      <w:r>
+        <w:rPr>
+          <w:rFonts w:ascii="Consolas" w:eastAsia="宋体" w:hAnsi="Consolas" w:cs="宋体"/>
+          <w:color w:val="C8C3BC"/>
+          <w:kern w:val="0"/>
+          <w:sz w:val="20"/>
+          <w:szCs w:val="20"/>
+        </w:rPr>
+        <w:t xml:space="preserve"> construction</w:t>
       </w:r>
     </w:p>
     <w:p>
@@ -2649,7 +3809,29 @@
           <w:sz w:val="20"/>
           <w:szCs w:val="20"/>
         </w:rPr>
-        <w:t xml:space="preserve">            ├──upsample.py                       // Upsample layer definition</w:t>
+        <w:t xml:space="preserve">            ├──upsample.py                       // </w:t>
+      </w:r>
+      <w:proofErr w:type="spellStart"/>
+      <w:r>
+        <w:rPr>
+          <w:rFonts w:ascii="Consolas" w:eastAsia="宋体" w:hAnsi="Consolas" w:cs="宋体"/>
+          <w:color w:val="C8C3BC"/>
+          <w:kern w:val="0"/>
+          <w:sz w:val="20"/>
+          <w:szCs w:val="20"/>
+        </w:rPr>
+        <w:t>Upsample</w:t>
+      </w:r>
+      <w:proofErr w:type="spellEnd"/>
+      <w:r>
+        <w:rPr>
+          <w:rFonts w:ascii="Consolas" w:eastAsia="宋体" w:hAnsi="Consolas" w:cs="宋体"/>
+          <w:color w:val="C8C3BC"/>
+          <w:kern w:val="0"/>
+          <w:sz w:val="20"/>
+          <w:szCs w:val="20"/>
+        </w:rPr>
+        <w:t xml:space="preserve"> layer definition</w:t>
       </w:r>
     </w:p>
     <w:p>
@@ -2733,7 +3915,29 @@
           <w:sz w:val="20"/>
           <w:szCs w:val="20"/>
         </w:rPr>
-        <w:t xml:space="preserve">            ├──wavenet.py                        // WaveNet networks</w:t>
+        <w:t xml:space="preserve">            ├──wavenet.py                        // </w:t>
+      </w:r>
+      <w:proofErr w:type="spellStart"/>
+      <w:r>
+        <w:rPr>
+          <w:rFonts w:ascii="Consolas" w:eastAsia="宋体" w:hAnsi="Consolas" w:cs="宋体"/>
+          <w:color w:val="C8C3BC"/>
+          <w:kern w:val="0"/>
+          <w:sz w:val="20"/>
+          <w:szCs w:val="20"/>
+        </w:rPr>
+        <w:t>WaveNet</w:t>
+      </w:r>
+      <w:proofErr w:type="spellEnd"/>
+      <w:r>
+        <w:rPr>
+          <w:rFonts w:ascii="Consolas" w:eastAsia="宋体" w:hAnsi="Consolas" w:cs="宋体"/>
+          <w:color w:val="C8C3BC"/>
+          <w:kern w:val="0"/>
+          <w:sz w:val="20"/>
+          <w:szCs w:val="20"/>
+        </w:rPr>
+        <w:t xml:space="preserve"> networks</w:t>
       </w:r>
     </w:p>
     <w:p>
@@ -2775,7 +3979,29 @@
           <w:sz w:val="20"/>
           <w:szCs w:val="20"/>
         </w:rPr>
-        <w:t xml:space="preserve">            └──tfcompat                          // Note this script should be downloaded from the above link</w:t>
+        <w:t xml:space="preserve">            └──</w:t>
+      </w:r>
+      <w:proofErr w:type="spellStart"/>
+      <w:r>
+        <w:rPr>
+          <w:rFonts w:ascii="Consolas" w:eastAsia="宋体" w:hAnsi="Consolas" w:cs="宋体"/>
+          <w:color w:val="C8C3BC"/>
+          <w:kern w:val="0"/>
+          <w:sz w:val="20"/>
+          <w:szCs w:val="20"/>
+        </w:rPr>
+        <w:t>tfcompat</w:t>
+      </w:r>
+      <w:proofErr w:type="spellEnd"/>
+      <w:r>
+        <w:rPr>
+          <w:rFonts w:ascii="Consolas" w:eastAsia="宋体" w:hAnsi="Consolas" w:cs="宋体"/>
+          <w:color w:val="C8C3BC"/>
+          <w:kern w:val="0"/>
+          <w:sz w:val="20"/>
+          <w:szCs w:val="20"/>
+        </w:rPr>
+        <w:t xml:space="preserve">                          // Note this script should be downloaded from the above link</w:t>
       </w:r>
     </w:p>
     <w:p>
@@ -2889,7 +4115,7 @@
                     </pic:cNvPicPr>
                   </pic:nvPicPr>
                   <pic:blipFill>
-                    <a:blip r:embed="rId5" cstate="print">
+                    <a:blip r:embed="rId4" cstate="print">
                       <a:extLst>
                         <a:ext uri="{28A0092B-C50C-407E-A947-70E740481C1C}">
                           <a14:useLocalDpi xmlns:a14="http://schemas.microsoft.com/office/drawing/2010/main" val="0"/>
@@ -2949,7 +4175,7 @@
                     </pic:cNvPicPr>
                   </pic:nvPicPr>
                   <pic:blipFill>
-                    <a:blip r:embed="rId6" cstate="print">
+                    <a:blip r:embed="rId5" cstate="print">
                       <a:extLst>
                         <a:ext uri="{28A0092B-C50C-407E-A947-70E740481C1C}">
                           <a14:useLocalDpi xmlns:a14="http://schemas.microsoft.com/office/drawing/2010/main" val="0"/>
@@ -3007,7 +4233,7 @@
                     </pic:cNvPicPr>
                   </pic:nvPicPr>
                   <pic:blipFill>
-                    <a:blip r:embed="rId7" cstate="print">
+                    <a:blip r:embed="rId6" cstate="print">
                       <a:extLst>
                         <a:ext uri="{28A0092B-C50C-407E-A947-70E740481C1C}">
                           <a14:useLocalDpi xmlns:a14="http://schemas.microsoft.com/office/drawing/2010/main" val="0"/>
@@ -3086,8 +4312,21 @@
         </w:rPr>
         <w:t>我在</w:t>
       </w:r>
-      <w:r>
-        <w:t>wavenet\egs\gaussian</w:t>
+      <w:proofErr w:type="spellStart"/>
+      <w:r>
+        <w:t>wavenet</w:t>
+      </w:r>
+      <w:proofErr w:type="spellEnd"/>
+      <w:r>
+        <w:t>\</w:t>
+      </w:r>
+      <w:proofErr w:type="spellStart"/>
+      <w:r>
+        <w:t>egs</w:t>
+      </w:r>
+      <w:proofErr w:type="spellEnd"/>
+      <w:r>
+        <w:t>\gaussian</w:t>
       </w:r>
       <w:r>
         <w:rPr>
@@ -3131,9 +4370,11 @@
         </w:rPr>
         <w:t>，另外在输入第二条命令时，需要</w:t>
       </w:r>
+      <w:proofErr w:type="spellStart"/>
       <w:r>
         <w:t>librosa</w:t>
       </w:r>
+      <w:proofErr w:type="spellEnd"/>
       <w:r>
         <w:rPr>
           <w:rFonts w:hint="eastAsia"/>
@@ -3152,7 +4393,19 @@
     </w:p>
     <w:p>
       <w:r>
-        <w:t xml:space="preserve">bash run.sh --stage 0 --stop-stage 0 --db-root </w:t>
+        <w:t>bash run.sh --stage 0 --stop-stage 0 --</w:t>
+      </w:r>
+      <w:proofErr w:type="spellStart"/>
+      <w:r>
+        <w:t>db</w:t>
+      </w:r>
+      <w:proofErr w:type="spellEnd"/>
+      <w:r>
+        <w:t>-root</w:t>
+      </w:r>
+      <w:proofErr w:type="gramStart"/>
+      <w:r>
+        <w:t xml:space="preserve"> </w:t>
       </w:r>
       <w:r>
         <w:rPr>
@@ -3166,6 +4419,7 @@
         </w:rPr>
         <w:t>.</w:t>
       </w:r>
+      <w:proofErr w:type="gramEnd"/>
       <w:r>
         <w:t>/..</w:t>
       </w:r>
@@ -3186,7 +4440,472 @@
         <w:t>预处理过程如下所示：</w:t>
       </w:r>
     </w:p>
-    <w:p/>
+    <w:p>
+      <w:pPr>
+        <w:jc w:val="center"/>
+      </w:pPr>
+      <w:r>
+        <w:rPr>
+          <w:noProof/>
+        </w:rPr>
+        <w:drawing>
+          <wp:inline distT="0" distB="0" distL="0" distR="0" wp14:anchorId="4A087E45" wp14:editId="75D0D83A">
+            <wp:extent cx="5272405" cy="848995"/>
+            <wp:effectExtent l="0" t="0" r="4445" b="8255"/>
+            <wp:docPr id="3" name="图片 3"/>
+            <wp:cNvGraphicFramePr>
+              <a:graphicFrameLocks xmlns:a="http://schemas.openxmlformats.org/drawingml/2006/main" noChangeAspect="1"/>
+            </wp:cNvGraphicFramePr>
+            <a:graphic xmlns:a="http://schemas.openxmlformats.org/drawingml/2006/main">
+              <a:graphicData uri="http://schemas.openxmlformats.org/drawingml/2006/picture">
+                <pic:pic xmlns:pic="http://schemas.openxmlformats.org/drawingml/2006/picture">
+                  <pic:nvPicPr>
+                    <pic:cNvPr id="0" name="Picture 1"/>
+                    <pic:cNvPicPr>
+                      <a:picLocks noChangeAspect="1" noChangeArrowheads="1"/>
+                    </pic:cNvPicPr>
+                  </pic:nvPicPr>
+                  <pic:blipFill>
+                    <a:blip r:embed="rId7" cstate="print">
+                      <a:extLst>
+                        <a:ext uri="{28A0092B-C50C-407E-A947-70E740481C1C}">
+                          <a14:useLocalDpi xmlns:a14="http://schemas.microsoft.com/office/drawing/2010/main" val="0"/>
+                        </a:ext>
+                      </a:extLst>
+                    </a:blip>
+                    <a:srcRect/>
+                    <a:stretch>
+                      <a:fillRect/>
+                    </a:stretch>
+                  </pic:blipFill>
+                  <pic:spPr bwMode="auto">
+                    <a:xfrm>
+                      <a:off x="0" y="0"/>
+                      <a:ext cx="5272405" cy="848995"/>
+                    </a:xfrm>
+                    <a:prstGeom prst="rect">
+                      <a:avLst/>
+                    </a:prstGeom>
+                    <a:noFill/>
+                    <a:ln>
+                      <a:noFill/>
+                    </a:ln>
+                  </pic:spPr>
+                </pic:pic>
+              </a:graphicData>
+            </a:graphic>
+          </wp:inline>
+        </w:drawing>
+      </w:r>
+    </w:p>
+    <w:p>
+      <w:pPr>
+        <w:jc w:val="center"/>
+      </w:pPr>
+      <w:r>
+        <w:rPr>
+          <w:noProof/>
+        </w:rPr>
+        <w:lastRenderedPageBreak/>
+        <w:drawing>
+          <wp:inline distT="0" distB="0" distL="0" distR="0" wp14:anchorId="13983284" wp14:editId="64D06FB7">
+            <wp:extent cx="5260975" cy="1798955"/>
+            <wp:effectExtent l="0" t="0" r="0" b="0"/>
+            <wp:docPr id="5" name="图片 5"/>
+            <wp:cNvGraphicFramePr>
+              <a:graphicFrameLocks xmlns:a="http://schemas.openxmlformats.org/drawingml/2006/main" noChangeAspect="1"/>
+            </wp:cNvGraphicFramePr>
+            <a:graphic xmlns:a="http://schemas.openxmlformats.org/drawingml/2006/main">
+              <a:graphicData uri="http://schemas.openxmlformats.org/drawingml/2006/picture">
+                <pic:pic xmlns:pic="http://schemas.openxmlformats.org/drawingml/2006/picture">
+                  <pic:nvPicPr>
+                    <pic:cNvPr id="0" name="Picture 2"/>
+                    <pic:cNvPicPr>
+                      <a:picLocks noChangeAspect="1" noChangeArrowheads="1"/>
+                    </pic:cNvPicPr>
+                  </pic:nvPicPr>
+                  <pic:blipFill>
+                    <a:blip r:embed="rId8" cstate="print">
+                      <a:extLst>
+                        <a:ext uri="{28A0092B-C50C-407E-A947-70E740481C1C}">
+                          <a14:useLocalDpi xmlns:a14="http://schemas.microsoft.com/office/drawing/2010/main" val="0"/>
+                        </a:ext>
+                      </a:extLst>
+                    </a:blip>
+                    <a:srcRect/>
+                    <a:stretch>
+                      <a:fillRect/>
+                    </a:stretch>
+                  </pic:blipFill>
+                  <pic:spPr bwMode="auto">
+                    <a:xfrm>
+                      <a:off x="0" y="0"/>
+                      <a:ext cx="5260975" cy="1798955"/>
+                    </a:xfrm>
+                    <a:prstGeom prst="rect">
+                      <a:avLst/>
+                    </a:prstGeom>
+                    <a:noFill/>
+                    <a:ln>
+                      <a:noFill/>
+                    </a:ln>
+                  </pic:spPr>
+                </pic:pic>
+              </a:graphicData>
+            </a:graphic>
+          </wp:inline>
+        </w:drawing>
+      </w:r>
+    </w:p>
+    <w:p>
+      <w:pPr>
+        <w:jc w:val="center"/>
+      </w:pPr>
+      <w:r>
+        <w:rPr>
+          <w:noProof/>
+        </w:rPr>
+        <w:drawing>
+          <wp:inline distT="0" distB="0" distL="0" distR="0" wp14:anchorId="285E5E5C" wp14:editId="2D347CA2">
+            <wp:extent cx="5260975" cy="1359535"/>
+            <wp:effectExtent l="0" t="0" r="0" b="0"/>
+            <wp:docPr id="6" name="图片 6"/>
+            <wp:cNvGraphicFramePr>
+              <a:graphicFrameLocks xmlns:a="http://schemas.openxmlformats.org/drawingml/2006/main" noChangeAspect="1"/>
+            </wp:cNvGraphicFramePr>
+            <a:graphic xmlns:a="http://schemas.openxmlformats.org/drawingml/2006/main">
+              <a:graphicData uri="http://schemas.openxmlformats.org/drawingml/2006/picture">
+                <pic:pic xmlns:pic="http://schemas.openxmlformats.org/drawingml/2006/picture">
+                  <pic:nvPicPr>
+                    <pic:cNvPr id="0" name="Picture 3"/>
+                    <pic:cNvPicPr>
+                      <a:picLocks noChangeAspect="1" noChangeArrowheads="1"/>
+                    </pic:cNvPicPr>
+                  </pic:nvPicPr>
+                  <pic:blipFill>
+                    <a:blip r:embed="rId9" cstate="print">
+                      <a:extLst>
+                        <a:ext uri="{28A0092B-C50C-407E-A947-70E740481C1C}">
+                          <a14:useLocalDpi xmlns:a14="http://schemas.microsoft.com/office/drawing/2010/main" val="0"/>
+                        </a:ext>
+                      </a:extLst>
+                    </a:blip>
+                    <a:srcRect/>
+                    <a:stretch>
+                      <a:fillRect/>
+                    </a:stretch>
+                  </pic:blipFill>
+                  <pic:spPr bwMode="auto">
+                    <a:xfrm>
+                      <a:off x="0" y="0"/>
+                      <a:ext cx="5260975" cy="1359535"/>
+                    </a:xfrm>
+                    <a:prstGeom prst="rect">
+                      <a:avLst/>
+                    </a:prstGeom>
+                    <a:noFill/>
+                    <a:ln>
+                      <a:noFill/>
+                    </a:ln>
+                  </pic:spPr>
+                </pic:pic>
+              </a:graphicData>
+            </a:graphic>
+          </wp:inline>
+        </w:drawing>
+      </w:r>
+    </w:p>
+    <w:p>
+      <w:pPr>
+        <w:jc w:val="center"/>
+      </w:pPr>
+      <w:r>
+        <w:rPr>
+          <w:noProof/>
+        </w:rPr>
+        <w:drawing>
+          <wp:inline distT="0" distB="0" distL="0" distR="0" wp14:anchorId="03F8E36C" wp14:editId="63FBB8D1">
+            <wp:extent cx="5272405" cy="2030730"/>
+            <wp:effectExtent l="0" t="0" r="4445" b="7620"/>
+            <wp:docPr id="10" name="图片 10"/>
+            <wp:cNvGraphicFramePr>
+              <a:graphicFrameLocks xmlns:a="http://schemas.openxmlformats.org/drawingml/2006/main" noChangeAspect="1"/>
+            </wp:cNvGraphicFramePr>
+            <a:graphic xmlns:a="http://schemas.openxmlformats.org/drawingml/2006/main">
+              <a:graphicData uri="http://schemas.openxmlformats.org/drawingml/2006/picture">
+                <pic:pic xmlns:pic="http://schemas.openxmlformats.org/drawingml/2006/picture">
+                  <pic:nvPicPr>
+                    <pic:cNvPr id="0" name="Picture 4"/>
+                    <pic:cNvPicPr>
+                      <a:picLocks noChangeAspect="1" noChangeArrowheads="1"/>
+                    </pic:cNvPicPr>
+                  </pic:nvPicPr>
+                  <pic:blipFill>
+                    <a:blip r:embed="rId10" cstate="print">
+                      <a:extLst>
+                        <a:ext uri="{28A0092B-C50C-407E-A947-70E740481C1C}">
+                          <a14:useLocalDpi xmlns:a14="http://schemas.microsoft.com/office/drawing/2010/main" val="0"/>
+                        </a:ext>
+                      </a:extLst>
+                    </a:blip>
+                    <a:srcRect/>
+                    <a:stretch>
+                      <a:fillRect/>
+                    </a:stretch>
+                  </pic:blipFill>
+                  <pic:spPr bwMode="auto">
+                    <a:xfrm>
+                      <a:off x="0" y="0"/>
+                      <a:ext cx="5272405" cy="2030730"/>
+                    </a:xfrm>
+                    <a:prstGeom prst="rect">
+                      <a:avLst/>
+                    </a:prstGeom>
+                    <a:noFill/>
+                    <a:ln>
+                      <a:noFill/>
+                    </a:ln>
+                  </pic:spPr>
+                </pic:pic>
+              </a:graphicData>
+            </a:graphic>
+          </wp:inline>
+        </w:drawing>
+      </w:r>
+    </w:p>
+    <w:p>
+      <w:pPr>
+        <w:jc w:val="center"/>
+      </w:pPr>
+      <w:r>
+        <w:rPr>
+          <w:noProof/>
+        </w:rPr>
+        <w:drawing>
+          <wp:inline distT="0" distB="0" distL="0" distR="0" wp14:anchorId="42D08EE2" wp14:editId="5EF1DF87">
+            <wp:extent cx="5254625" cy="1858645"/>
+            <wp:effectExtent l="0" t="0" r="3175" b="8255"/>
+            <wp:docPr id="16" name="图片 16"/>
+            <wp:cNvGraphicFramePr>
+              <a:graphicFrameLocks xmlns:a="http://schemas.openxmlformats.org/drawingml/2006/main" noChangeAspect="1"/>
+            </wp:cNvGraphicFramePr>
+            <a:graphic xmlns:a="http://schemas.openxmlformats.org/drawingml/2006/main">
+              <a:graphicData uri="http://schemas.openxmlformats.org/drawingml/2006/picture">
+                <pic:pic xmlns:pic="http://schemas.openxmlformats.org/drawingml/2006/picture">
+                  <pic:nvPicPr>
+                    <pic:cNvPr id="0" name="Picture 6"/>
+                    <pic:cNvPicPr>
+                      <a:picLocks noChangeAspect="1" noChangeArrowheads="1"/>
+                    </pic:cNvPicPr>
+                  </pic:nvPicPr>
+                  <pic:blipFill>
+                    <a:blip r:embed="rId11" cstate="print">
+                      <a:extLst>
+                        <a:ext uri="{28A0092B-C50C-407E-A947-70E740481C1C}">
+                          <a14:useLocalDpi xmlns:a14="http://schemas.microsoft.com/office/drawing/2010/main" val="0"/>
+                        </a:ext>
+                      </a:extLst>
+                    </a:blip>
+                    <a:srcRect/>
+                    <a:stretch>
+                      <a:fillRect/>
+                    </a:stretch>
+                  </pic:blipFill>
+                  <pic:spPr bwMode="auto">
+                    <a:xfrm>
+                      <a:off x="0" y="0"/>
+                      <a:ext cx="5254625" cy="1858645"/>
+                    </a:xfrm>
+                    <a:prstGeom prst="rect">
+                      <a:avLst/>
+                    </a:prstGeom>
+                    <a:noFill/>
+                    <a:ln>
+                      <a:noFill/>
+                    </a:ln>
+                  </pic:spPr>
+                </pic:pic>
+              </a:graphicData>
+            </a:graphic>
+          </wp:inline>
+        </w:drawing>
+      </w:r>
+    </w:p>
+    <w:p>
+      <w:pPr>
+        <w:jc w:val="center"/>
+      </w:pPr>
+      <w:r>
+        <w:rPr>
+          <w:noProof/>
+        </w:rPr>
+        <w:lastRenderedPageBreak/>
+        <w:drawing>
+          <wp:inline distT="0" distB="0" distL="0" distR="0" wp14:anchorId="6E7D422B" wp14:editId="5C7F32C2">
+            <wp:extent cx="5266690" cy="1935480"/>
+            <wp:effectExtent l="0" t="0" r="0" b="7620"/>
+            <wp:docPr id="17" name="图片 17"/>
+            <wp:cNvGraphicFramePr>
+              <a:graphicFrameLocks xmlns:a="http://schemas.openxmlformats.org/drawingml/2006/main" noChangeAspect="1"/>
+            </wp:cNvGraphicFramePr>
+            <a:graphic xmlns:a="http://schemas.openxmlformats.org/drawingml/2006/main">
+              <a:graphicData uri="http://schemas.openxmlformats.org/drawingml/2006/picture">
+                <pic:pic xmlns:pic="http://schemas.openxmlformats.org/drawingml/2006/picture">
+                  <pic:nvPicPr>
+                    <pic:cNvPr id="0" name="Picture 7"/>
+                    <pic:cNvPicPr>
+                      <a:picLocks noChangeAspect="1" noChangeArrowheads="1"/>
+                    </pic:cNvPicPr>
+                  </pic:nvPicPr>
+                  <pic:blipFill>
+                    <a:blip r:embed="rId12" cstate="print">
+                      <a:extLst>
+                        <a:ext uri="{28A0092B-C50C-407E-A947-70E740481C1C}">
+                          <a14:useLocalDpi xmlns:a14="http://schemas.microsoft.com/office/drawing/2010/main" val="0"/>
+                        </a:ext>
+                      </a:extLst>
+                    </a:blip>
+                    <a:srcRect/>
+                    <a:stretch>
+                      <a:fillRect/>
+                    </a:stretch>
+                  </pic:blipFill>
+                  <pic:spPr bwMode="auto">
+                    <a:xfrm>
+                      <a:off x="0" y="0"/>
+                      <a:ext cx="5266690" cy="1935480"/>
+                    </a:xfrm>
+                    <a:prstGeom prst="rect">
+                      <a:avLst/>
+                    </a:prstGeom>
+                    <a:noFill/>
+                    <a:ln>
+                      <a:noFill/>
+                    </a:ln>
+                  </pic:spPr>
+                </pic:pic>
+              </a:graphicData>
+            </a:graphic>
+          </wp:inline>
+        </w:drawing>
+      </w:r>
+    </w:p>
+    <w:p>
+      <w:pPr>
+        <w:jc w:val="center"/>
+      </w:pPr>
+      <w:r>
+        <w:rPr>
+          <w:noProof/>
+        </w:rPr>
+        <w:drawing>
+          <wp:inline distT="0" distB="0" distL="0" distR="0" wp14:anchorId="50E076FC" wp14:editId="1947752C">
+            <wp:extent cx="5266690" cy="1763395"/>
+            <wp:effectExtent l="0" t="0" r="0" b="8255"/>
+            <wp:docPr id="18" name="图片 18"/>
+            <wp:cNvGraphicFramePr>
+              <a:graphicFrameLocks xmlns:a="http://schemas.openxmlformats.org/drawingml/2006/main" noChangeAspect="1"/>
+            </wp:cNvGraphicFramePr>
+            <a:graphic xmlns:a="http://schemas.openxmlformats.org/drawingml/2006/main">
+              <a:graphicData uri="http://schemas.openxmlformats.org/drawingml/2006/picture">
+                <pic:pic xmlns:pic="http://schemas.openxmlformats.org/drawingml/2006/picture">
+                  <pic:nvPicPr>
+                    <pic:cNvPr id="0" name="Picture 8"/>
+                    <pic:cNvPicPr>
+                      <a:picLocks noChangeAspect="1" noChangeArrowheads="1"/>
+                    </pic:cNvPicPr>
+                  </pic:nvPicPr>
+                  <pic:blipFill>
+                    <a:blip r:embed="rId13" cstate="print">
+                      <a:extLst>
+                        <a:ext uri="{28A0092B-C50C-407E-A947-70E740481C1C}">
+                          <a14:useLocalDpi xmlns:a14="http://schemas.microsoft.com/office/drawing/2010/main" val="0"/>
+                        </a:ext>
+                      </a:extLst>
+                    </a:blip>
+                    <a:srcRect/>
+                    <a:stretch>
+                      <a:fillRect/>
+                    </a:stretch>
+                  </pic:blipFill>
+                  <pic:spPr bwMode="auto">
+                    <a:xfrm>
+                      <a:off x="0" y="0"/>
+                      <a:ext cx="5266690" cy="1763395"/>
+                    </a:xfrm>
+                    <a:prstGeom prst="rect">
+                      <a:avLst/>
+                    </a:prstGeom>
+                    <a:noFill/>
+                    <a:ln>
+                      <a:noFill/>
+                    </a:ln>
+                  </pic:spPr>
+                </pic:pic>
+              </a:graphicData>
+            </a:graphic>
+          </wp:inline>
+        </w:drawing>
+      </w:r>
+    </w:p>
+    <w:p>
+      <w:pPr>
+        <w:jc w:val="center"/>
+      </w:pPr>
+      <w:r>
+        <w:rPr>
+          <w:noProof/>
+        </w:rPr>
+        <w:drawing>
+          <wp:inline distT="0" distB="0" distL="0" distR="0" wp14:anchorId="332D3A4A" wp14:editId="1BE376C6">
+            <wp:extent cx="5266690" cy="1431290"/>
+            <wp:effectExtent l="0" t="0" r="0" b="0"/>
+            <wp:docPr id="19" name="图片 19"/>
+            <wp:cNvGraphicFramePr>
+              <a:graphicFrameLocks xmlns:a="http://schemas.openxmlformats.org/drawingml/2006/main" noChangeAspect="1"/>
+            </wp:cNvGraphicFramePr>
+            <a:graphic xmlns:a="http://schemas.openxmlformats.org/drawingml/2006/main">
+              <a:graphicData uri="http://schemas.openxmlformats.org/drawingml/2006/picture">
+                <pic:pic xmlns:pic="http://schemas.openxmlformats.org/drawingml/2006/picture">
+                  <pic:nvPicPr>
+                    <pic:cNvPr id="0" name="Picture 9"/>
+                    <pic:cNvPicPr>
+                      <a:picLocks noChangeAspect="1" noChangeArrowheads="1"/>
+                    </pic:cNvPicPr>
+                  </pic:nvPicPr>
+                  <pic:blipFill>
+                    <a:blip r:embed="rId14" cstate="print">
+                      <a:extLst>
+                        <a:ext uri="{28A0092B-C50C-407E-A947-70E740481C1C}">
+                          <a14:useLocalDpi xmlns:a14="http://schemas.microsoft.com/office/drawing/2010/main" val="0"/>
+                        </a:ext>
+                      </a:extLst>
+                    </a:blip>
+                    <a:srcRect/>
+                    <a:stretch>
+                      <a:fillRect/>
+                    </a:stretch>
+                  </pic:blipFill>
+                  <pic:spPr bwMode="auto">
+                    <a:xfrm>
+                      <a:off x="0" y="0"/>
+                      <a:ext cx="5266690" cy="1431290"/>
+                    </a:xfrm>
+                    <a:prstGeom prst="rect">
+                      <a:avLst/>
+                    </a:prstGeom>
+                    <a:noFill/>
+                    <a:ln>
+                      <a:noFill/>
+                    </a:ln>
+                  </pic:spPr>
+                </pic:pic>
+              </a:graphicData>
+            </a:graphic>
+          </wp:inline>
+        </w:drawing>
+      </w:r>
+    </w:p>
     <w:p>
       <w:r>
         <w:rPr>
@@ -3352,8 +5071,20 @@
           <w:sz w:val="20"/>
           <w:szCs w:val="20"/>
         </w:rPr>
-        <w:t xml:space="preserve">       └──lj</w:t>
-      </w:r>
+        <w:t xml:space="preserve">       └──</w:t>
+      </w:r>
+      <w:proofErr w:type="spellStart"/>
+      <w:r>
+        <w:rPr>
+          <w:rStyle w:val="line"/>
+          <w:rFonts w:ascii="Consolas" w:hAnsi="Consolas"/>
+          <w:color w:val="C8C3BC"/>
+          <w:sz w:val="20"/>
+          <w:szCs w:val="20"/>
+        </w:rPr>
+        <w:t>lj</w:t>
+      </w:r>
+      <w:proofErr w:type="spellEnd"/>
     </w:p>
     <w:p>
       <w:pPr>
@@ -3374,8 +5105,20 @@
           <w:sz w:val="20"/>
           <w:szCs w:val="20"/>
         </w:rPr>
-        <w:t xml:space="preserve">          └──logmelspectrogram</w:t>
-      </w:r>
+        <w:t xml:space="preserve">          └──</w:t>
+      </w:r>
+      <w:proofErr w:type="spellStart"/>
+      <w:r>
+        <w:rPr>
+          <w:rStyle w:val="line"/>
+          <w:rFonts w:ascii="Consolas" w:hAnsi="Consolas"/>
+          <w:color w:val="C8C3BC"/>
+          <w:sz w:val="20"/>
+          <w:szCs w:val="20"/>
+        </w:rPr>
+        <w:t>logmelspectrogram</w:t>
+      </w:r>
+      <w:proofErr w:type="spellEnd"/>
     </w:p>
     <w:p>
       <w:pPr>
@@ -3396,7 +5139,6 @@
           <w:sz w:val="20"/>
           <w:szCs w:val="20"/>
         </w:rPr>
-        <w:lastRenderedPageBreak/>
         <w:t xml:space="preserve">             ├──org</w:t>
       </w:r>
     </w:p>
@@ -3441,8 +5183,20 @@
           <w:sz w:val="20"/>
           <w:szCs w:val="20"/>
         </w:rPr>
-        <w:t xml:space="preserve">                ├──train_no_dev</w:t>
-      </w:r>
+        <w:t xml:space="preserve">                ├──</w:t>
+      </w:r>
+      <w:proofErr w:type="spellStart"/>
+      <w:r>
+        <w:rPr>
+          <w:rStyle w:val="line"/>
+          <w:rFonts w:ascii="Consolas" w:hAnsi="Consolas"/>
+          <w:color w:val="C8C3BC"/>
+          <w:sz w:val="20"/>
+          <w:szCs w:val="20"/>
+        </w:rPr>
+        <w:t>train_no_dev</w:t>
+      </w:r>
+      <w:proofErr w:type="spellEnd"/>
     </w:p>
     <w:p>
       <w:pPr>
@@ -3496,6 +5250,7 @@
         <w:rPr>
           <w:rFonts w:hint="eastAsia"/>
         </w:rPr>
+        <w:lastRenderedPageBreak/>
         <w:t>训练</w:t>
       </w:r>
     </w:p>
@@ -3569,11 +5324,19 @@
         <w:rPr>
           <w:rFonts w:hint="eastAsia"/>
         </w:rPr>
-        <w:t>最后我通过Py</w:t>
+        <w:t>最后我通过</w:t>
+      </w:r>
+      <w:proofErr w:type="spellStart"/>
+      <w:r>
+        <w:rPr>
+          <w:rFonts w:hint="eastAsia"/>
+        </w:rPr>
+        <w:t>Py</w:t>
       </w:r>
       <w:r>
         <w:t>charm</w:t>
       </w:r>
+      <w:proofErr w:type="spellEnd"/>
       <w:r>
         <w:rPr>
           <w:rFonts w:hint="eastAsia"/>
@@ -3583,13 +5346,82 @@
     </w:p>
     <w:p>
       <w:r>
-        <w:t>--data_path</w:t>
-      </w:r>
+        <w:t>--</w:t>
+      </w:r>
+      <w:proofErr w:type="spellStart"/>
+      <w:r>
+        <w:t>data_</w:t>
+      </w:r>
+      <w:proofErr w:type="gramStart"/>
+      <w:r>
+        <w:t>path</w:t>
+      </w:r>
+      <w:proofErr w:type="spellEnd"/>
       <w:r>
         <w:t xml:space="preserve"> </w:t>
       </w:r>
       <w:r>
-        <w:t>./egs/gaussian/dump/lj/logmelspectrogram/norm/ --preset ./egs/gaussian/conf/gaussian_wavenet.json --checkpoint_dir ./saveCheckpoint --platform CPU</w:t>
+        <w:t>.</w:t>
+      </w:r>
+      <w:proofErr w:type="gramEnd"/>
+      <w:r>
+        <w:t>/</w:t>
+      </w:r>
+      <w:proofErr w:type="spellStart"/>
+      <w:r>
+        <w:t>egs</w:t>
+      </w:r>
+      <w:proofErr w:type="spellEnd"/>
+      <w:r>
+        <w:t>/gaussian/dump/</w:t>
+      </w:r>
+      <w:proofErr w:type="spellStart"/>
+      <w:r>
+        <w:t>lj</w:t>
+      </w:r>
+      <w:proofErr w:type="spellEnd"/>
+      <w:r>
+        <w:t>/</w:t>
+      </w:r>
+      <w:proofErr w:type="spellStart"/>
+      <w:r>
+        <w:t>logmelspectrogram</w:t>
+      </w:r>
+      <w:proofErr w:type="spellEnd"/>
+      <w:r>
+        <w:t>/norm/ --preset ./</w:t>
+      </w:r>
+      <w:proofErr w:type="spellStart"/>
+      <w:r>
+        <w:t>egs</w:t>
+      </w:r>
+      <w:proofErr w:type="spellEnd"/>
+      <w:r>
+        <w:t>/gaussian/conf/</w:t>
+      </w:r>
+      <w:proofErr w:type="spellStart"/>
+      <w:r>
+        <w:t>gaussian_wavenet.json</w:t>
+      </w:r>
+      <w:proofErr w:type="spellEnd"/>
+      <w:r>
+        <w:t xml:space="preserve"> --</w:t>
+      </w:r>
+      <w:proofErr w:type="spellStart"/>
+      <w:r>
+        <w:t>checkpoint_dir</w:t>
+      </w:r>
+      <w:proofErr w:type="spellEnd"/>
+      <w:r>
+        <w:t xml:space="preserve"> ./</w:t>
+      </w:r>
+      <w:proofErr w:type="spellStart"/>
+      <w:r>
+        <w:t>saveCheckpoint</w:t>
+      </w:r>
+      <w:proofErr w:type="spellEnd"/>
+      <w:r>
+        <w:t xml:space="preserve"> --platform CPU</w:t>
       </w:r>
     </w:p>
     <w:p>
@@ -3600,8 +5432,13 @@
         <w:t>然后运行，结果存在.</w:t>
       </w:r>
       <w:r>
-        <w:t>/saveCheckpoint</w:t>
-      </w:r>
+        <w:t>/</w:t>
+      </w:r>
+      <w:proofErr w:type="spellStart"/>
+      <w:r>
+        <w:t>saveCheckpoint</w:t>
+      </w:r>
+      <w:proofErr w:type="spellEnd"/>
       <w:r>
         <w:rPr>
           <w:rFonts w:hint="eastAsia"/>
@@ -3661,7 +5498,7 @@
                     </pic:cNvPicPr>
                   </pic:nvPicPr>
                   <pic:blipFill>
-                    <a:blip r:embed="rId8" cstate="print">
+                    <a:blip r:embed="rId15" cstate="print">
                       <a:extLst>
                         <a:ext uri="{28A0092B-C50C-407E-A947-70E740481C1C}">
                           <a14:useLocalDpi xmlns:a14="http://schemas.microsoft.com/office/drawing/2010/main" val="0"/>
@@ -3719,7 +5556,7 @@
                     </pic:cNvPicPr>
                   </pic:nvPicPr>
                   <pic:blipFill>
-                    <a:blip r:embed="rId9" cstate="print">
+                    <a:blip r:embed="rId16" cstate="print">
                       <a:extLst>
                         <a:ext uri="{28A0092B-C50C-407E-A947-70E740481C1C}">
                           <a14:useLocalDpi xmlns:a14="http://schemas.microsoft.com/office/drawing/2010/main" val="0"/>
@@ -3779,7 +5616,7 @@
                     </pic:cNvPicPr>
                   </pic:nvPicPr>
                   <pic:blipFill>
-                    <a:blip r:embed="rId10">
+                    <a:blip r:embed="rId17">
                       <a:extLst>
                         <a:ext uri="{28A0092B-C50C-407E-A947-70E740481C1C}">
                           <a14:useLocalDpi xmlns:a14="http://schemas.microsoft.com/office/drawing/2010/main" val="0"/>
@@ -3844,11 +5681,19 @@
         <w:rPr>
           <w:rFonts w:hint="eastAsia"/>
         </w:rPr>
-        <w:t>来进行评估，具体而言就是在Py</w:t>
+        <w:t>来进行评估，具体而言就是在</w:t>
+      </w:r>
+      <w:proofErr w:type="spellStart"/>
+      <w:r>
+        <w:rPr>
+          <w:rFonts w:hint="eastAsia"/>
+        </w:rPr>
+        <w:t>Py</w:t>
       </w:r>
       <w:r>
         <w:t>charm</w:t>
       </w:r>
+      <w:proofErr w:type="spellEnd"/>
       <w:r>
         <w:rPr>
           <w:rFonts w:hint="eastAsia"/>
@@ -3858,7 +5703,103 @@
     </w:p>
     <w:p>
       <w:r>
-        <w:t>--data_path ./egs/gaussian/dump/lj/logmelspectrogram/norm/eval/ --preset ./egs/gaussian/conf/gaussian_wavenet.json --pretrain_ckpt ./saveCheckpoint/wavenet-1_1635.ckpt --is_numpy --output_path ./saveAudio/ --platform CPU</w:t>
+        <w:t>--</w:t>
+      </w:r>
+      <w:proofErr w:type="spellStart"/>
+      <w:r>
+        <w:t>data_</w:t>
+      </w:r>
+      <w:proofErr w:type="gramStart"/>
+      <w:r>
+        <w:t>path</w:t>
+      </w:r>
+      <w:proofErr w:type="spellEnd"/>
+      <w:r>
+        <w:t xml:space="preserve"> .</w:t>
+      </w:r>
+      <w:proofErr w:type="gramEnd"/>
+      <w:r>
+        <w:t>/</w:t>
+      </w:r>
+      <w:proofErr w:type="spellStart"/>
+      <w:r>
+        <w:t>egs</w:t>
+      </w:r>
+      <w:proofErr w:type="spellEnd"/>
+      <w:r>
+        <w:t>/gaussian/dump/</w:t>
+      </w:r>
+      <w:proofErr w:type="spellStart"/>
+      <w:r>
+        <w:t>lj</w:t>
+      </w:r>
+      <w:proofErr w:type="spellEnd"/>
+      <w:r>
+        <w:t>/</w:t>
+      </w:r>
+      <w:proofErr w:type="spellStart"/>
+      <w:r>
+        <w:t>logmelspectrogram</w:t>
+      </w:r>
+      <w:proofErr w:type="spellEnd"/>
+      <w:r>
+        <w:t>/norm/eval/ --preset ./</w:t>
+      </w:r>
+      <w:proofErr w:type="spellStart"/>
+      <w:r>
+        <w:t>egs</w:t>
+      </w:r>
+      <w:proofErr w:type="spellEnd"/>
+      <w:r>
+        <w:t>/gaussian/conf/</w:t>
+      </w:r>
+      <w:proofErr w:type="spellStart"/>
+      <w:r>
+        <w:t>gaussian_wavenet.json</w:t>
+      </w:r>
+      <w:proofErr w:type="spellEnd"/>
+      <w:r>
+        <w:t xml:space="preserve"> --</w:t>
+      </w:r>
+      <w:proofErr w:type="spellStart"/>
+      <w:r>
+        <w:t>pretrain_ckpt</w:t>
+      </w:r>
+      <w:proofErr w:type="spellEnd"/>
+      <w:r>
+        <w:t xml:space="preserve"> ./</w:t>
+      </w:r>
+      <w:proofErr w:type="spellStart"/>
+      <w:r>
+        <w:t>saveCheckpoint</w:t>
+      </w:r>
+      <w:proofErr w:type="spellEnd"/>
+      <w:r>
+        <w:t>/wavenet-1_1635.ckpt --</w:t>
+      </w:r>
+      <w:proofErr w:type="spellStart"/>
+      <w:r>
+        <w:t>is_numpy</w:t>
+      </w:r>
+      <w:proofErr w:type="spellEnd"/>
+      <w:r>
+        <w:t xml:space="preserve"> --</w:t>
+      </w:r>
+      <w:proofErr w:type="spellStart"/>
+      <w:r>
+        <w:t>output_path</w:t>
+      </w:r>
+      <w:proofErr w:type="spellEnd"/>
+      <w:r>
+        <w:t xml:space="preserve"> ./</w:t>
+      </w:r>
+      <w:proofErr w:type="spellStart"/>
+      <w:r>
+        <w:t>saveAudio</w:t>
+      </w:r>
+      <w:proofErr w:type="spellEnd"/>
+      <w:r>
+        <w:t>/ --platform CPU</w:t>
       </w:r>
     </w:p>
     <w:p>
@@ -3905,7 +5846,7 @@
                     </pic:cNvPicPr>
                   </pic:nvPicPr>
                   <pic:blipFill>
-                    <a:blip r:embed="rId11" cstate="print">
+                    <a:blip r:embed="rId18" cstate="print">
                       <a:extLst>
                         <a:ext uri="{28A0092B-C50C-407E-A947-70E740481C1C}">
                           <a14:useLocalDpi xmlns:a14="http://schemas.microsoft.com/office/drawing/2010/main" val="0"/>
@@ -3964,7 +5905,7 @@
                     </pic:cNvPicPr>
                   </pic:nvPicPr>
                   <pic:blipFill>
-                    <a:blip r:embed="rId12" cstate="print">
+                    <a:blip r:embed="rId19" cstate="print">
                       <a:extLst>
                         <a:ext uri="{28A0092B-C50C-407E-A947-70E740481C1C}">
                           <a14:useLocalDpi xmlns:a14="http://schemas.microsoft.com/office/drawing/2010/main" val="0"/>
@@ -4023,7 +5964,7 @@
                     </pic:cNvPicPr>
                   </pic:nvPicPr>
                   <pic:blipFill>
-                    <a:blip r:embed="rId13">
+                    <a:blip r:embed="rId20">
                       <a:extLst>
                         <a:ext uri="{28A0092B-C50C-407E-A947-70E740481C1C}">
                           <a14:useLocalDpi xmlns:a14="http://schemas.microsoft.com/office/drawing/2010/main" val="0"/>
@@ -4077,7 +6018,19 @@
         <w:rPr>
           <w:rFonts w:hint="eastAsia"/>
         </w:rPr>
-        <w:t>硬件受限导致训练时间过短，进而引发了这种情况。</w:t>
+        <w:t>硬件受限</w:t>
+      </w:r>
+      <w:r>
+        <w:rPr>
+          <w:rFonts w:hint="eastAsia"/>
+        </w:rPr>
+        <w:t>以及</w:t>
+      </w:r>
+      <w:r>
+        <w:rPr>
+          <w:rFonts w:hint="eastAsia"/>
+        </w:rPr>
+        <w:t>训练时间过短，进而引发了这种情况。</w:t>
       </w:r>
     </w:p>
     <w:p>
@@ -4097,11 +6050,19 @@
         <w:rPr>
           <w:rFonts w:hint="eastAsia"/>
         </w:rPr>
-        <w:t>在Py</w:t>
+        <w:t>在</w:t>
+      </w:r>
+      <w:proofErr w:type="spellStart"/>
+      <w:r>
+        <w:rPr>
+          <w:rFonts w:hint="eastAsia"/>
+        </w:rPr>
+        <w:t>Py</w:t>
       </w:r>
       <w:r>
         <w:t>charm</w:t>
       </w:r>
+      <w:proofErr w:type="spellEnd"/>
       <w:r>
         <w:rPr>
           <w:rFonts w:hint="eastAsia"/>
@@ -4114,7 +6075,55 @@
     </w:p>
     <w:p>
       <w:r>
-        <w:t>--preset=.\egs\gaussian\conf\gaussian_wavenet.json --checkpoint_dir=.\saveCheckpoint --pretrain_ckpt=.\saveCheckpoint\wavenet-1_1635.ckpt --platform=CPU</w:t>
+        <w:t>--preset=.\</w:t>
+      </w:r>
+      <w:proofErr w:type="spellStart"/>
+      <w:r>
+        <w:t>egs</w:t>
+      </w:r>
+      <w:proofErr w:type="spellEnd"/>
+      <w:r>
+        <w:t>\gaussian\conf\</w:t>
+      </w:r>
+      <w:proofErr w:type="spellStart"/>
+      <w:r>
+        <w:t>gaussian_wavenet.json</w:t>
+      </w:r>
+      <w:proofErr w:type="spellEnd"/>
+      <w:r>
+        <w:t xml:space="preserve"> --</w:t>
+      </w:r>
+      <w:proofErr w:type="spellStart"/>
+      <w:r>
+        <w:t>checkpoint_dir</w:t>
+      </w:r>
+      <w:proofErr w:type="spellEnd"/>
+      <w:r>
+        <w:t>=.\</w:t>
+      </w:r>
+      <w:proofErr w:type="spellStart"/>
+      <w:r>
+        <w:t>saveCheckpoint</w:t>
+      </w:r>
+      <w:proofErr w:type="spellEnd"/>
+      <w:r>
+        <w:t xml:space="preserve"> --</w:t>
+      </w:r>
+      <w:proofErr w:type="spellStart"/>
+      <w:r>
+        <w:t>pretrain_ckpt</w:t>
+      </w:r>
+      <w:proofErr w:type="spellEnd"/>
+      <w:r>
+        <w:t>=.\</w:t>
+      </w:r>
+      <w:proofErr w:type="spellStart"/>
+      <w:r>
+        <w:t>saveCheckpoint</w:t>
+      </w:r>
+      <w:proofErr w:type="spellEnd"/>
+      <w:r>
+        <w:t>\wavenet-1_1635.ckpt --platform=CPU</w:t>
       </w:r>
     </w:p>
     <w:p>
@@ -4152,7 +6161,7 @@
                     </pic:cNvPicPr>
                   </pic:nvPicPr>
                   <pic:blipFill>
-                    <a:blip r:embed="rId14" cstate="print">
+                    <a:blip r:embed="rId21" cstate="print">
                       <a:extLst>
                         <a:ext uri="{28A0092B-C50C-407E-A947-70E740481C1C}">
                           <a14:useLocalDpi xmlns:a14="http://schemas.microsoft.com/office/drawing/2010/main" val="0"/>

</xml_diff>